<commit_message>
Acta de proyecto version 1.7
</commit_message>
<xml_diff>
--- a/trunk/docs/Entregables/Acta de proyecto/ActaDelProyecto v1.6.docx
+++ b/trunk/docs/Entregables/Acta de proyecto/ActaDelProyecto v1.6.docx
@@ -1,6 +1,6 @@
 
 <file path=word/document.xml><?xml version="1.0" encoding="utf-8"?>
-<w:document xmlns:wpc="http://schemas.microsoft.com/office/word/2010/wordprocessingCanvas" xmlns:mc="http://schemas.openxmlformats.org/markup-compatibility/2006" xmlns:o="urn:schemas-microsoft-com:office:office" xmlns:r="http://schemas.openxmlformats.org/officeDocument/2006/relationships" xmlns:m="http://schemas.openxmlformats.org/officeDocument/2006/math" xmlns:v="urn:schemas-microsoft-com:vml" xmlns:wp14="http://schemas.microsoft.com/office/word/2010/wordprocessingDrawing" xmlns:wp="http://schemas.openxmlformats.org/drawingml/2006/wordprocessingDrawing" xmlns:w10="urn:schemas-microsoft-com:office:word" xmlns:w="http://schemas.openxmlformats.org/wordprocessingml/2006/main" xmlns:w14="http://schemas.microsoft.com/office/word/2010/wordml" xmlns:wpg="http://schemas.microsoft.com/office/word/2010/wordprocessingGroup" xmlns:wpi="http://schemas.microsoft.com/office/word/2010/wordprocessingInk" xmlns:wne="http://schemas.microsoft.com/office/word/2006/wordml" xmlns:wps="http://schemas.microsoft.com/office/word/2010/wordprocessingShape" mc:Ignorable="w14 wp14">
+<w:document xmlns:wpc="http://schemas.microsoft.com/office/word/2010/wordprocessingCanvas" xmlns:cx="http://schemas.microsoft.com/office/drawing/2014/chartex" xmlns:cx1="http://schemas.microsoft.com/office/drawing/2015/9/8/chartex" xmlns:cx2="http://schemas.microsoft.com/office/drawing/2015/10/21/chartex" xmlns:mc="http://schemas.openxmlformats.org/markup-compatibility/2006" xmlns:o="urn:schemas-microsoft-com:office:office" xmlns:r="http://schemas.openxmlformats.org/officeDocument/2006/relationships" xmlns:m="http://schemas.openxmlformats.org/officeDocument/2006/math" xmlns:v="urn:schemas-microsoft-com:vml" xmlns:wp14="http://schemas.microsoft.com/office/word/2010/wordprocessingDrawing" xmlns:wp="http://schemas.openxmlformats.org/drawingml/2006/wordprocessingDrawing" xmlns:w10="urn:schemas-microsoft-com:office:word" xmlns:w="http://schemas.openxmlformats.org/wordprocessingml/2006/main" xmlns:w14="http://schemas.microsoft.com/office/word/2010/wordml" xmlns:w15="http://schemas.microsoft.com/office/word/2012/wordml" xmlns:w16se="http://schemas.microsoft.com/office/word/2015/wordml/symex" xmlns:wpg="http://schemas.microsoft.com/office/word/2010/wordprocessingGroup" xmlns:wpi="http://schemas.microsoft.com/office/word/2010/wordprocessingInk" xmlns:wne="http://schemas.microsoft.com/office/word/2006/wordml" xmlns:wps="http://schemas.microsoft.com/office/word/2010/wordprocessingShape" mc:Ignorable="w14 w15 w16se wp14">
   <w:background w:color="FFFFFF"/>
   <w:body>
     <w:p/>
@@ -206,7 +206,7 @@
               <w:spacing w:after="120"/>
               <w:ind w:left="175"/>
             </w:pPr>
-            <w:hyperlink r:id="rId8">
+            <w:hyperlink r:id="rId7">
               <w:r>
                 <w:rPr>
                   <w:color w:val="0563C1"/>
@@ -217,7 +217,7 @@
                 <w:t>speralta83@gmail.com</w:t>
               </w:r>
             </w:hyperlink>
-            <w:hyperlink r:id="rId9"/>
+            <w:hyperlink r:id="rId8"/>
           </w:p>
         </w:tc>
       </w:tr>
@@ -273,7 +273,7 @@
               <w:spacing w:after="120"/>
               <w:ind w:left="175"/>
             </w:pPr>
-            <w:hyperlink r:id="rId10">
+            <w:hyperlink r:id="rId9">
               <w:r>
                 <w:rPr>
                   <w:color w:val="0563C1"/>
@@ -284,7 +284,7 @@
                 <w:t>facundo.obregon@safabox.com</w:t>
               </w:r>
             </w:hyperlink>
-            <w:hyperlink r:id="rId11"/>
+            <w:hyperlink r:id="rId10"/>
           </w:p>
         </w:tc>
       </w:tr>
@@ -340,7 +340,7 @@
               <w:spacing w:after="120"/>
               <w:ind w:left="175"/>
             </w:pPr>
-            <w:hyperlink r:id="rId12">
+            <w:hyperlink r:id="rId11">
               <w:r>
                 <w:rPr>
                   <w:color w:val="1155CC"/>
@@ -351,7 +351,7 @@
                 <w:t>cinthiamontaez@gmail.com</w:t>
               </w:r>
             </w:hyperlink>
-            <w:hyperlink r:id="rId13"/>
+            <w:hyperlink r:id="rId12"/>
           </w:p>
         </w:tc>
       </w:tr>
@@ -367,7 +367,7 @@
               <w:spacing w:after="120"/>
               <w:jc w:val="right"/>
             </w:pPr>
-            <w:hyperlink r:id="rId14">
+            <w:hyperlink r:id="rId13">
               <w:r>
                 <w:rPr>
                   <w:color w:val="1155CC"/>
@@ -403,17 +403,8 @@
                 <w:sz w:val="20"/>
                 <w:szCs w:val="20"/>
               </w:rPr>
-              <w:t xml:space="preserve">Caro, </w:t>
-            </w:r>
-            <w:proofErr w:type="spellStart"/>
-            <w:r>
-              <w:rPr>
-                <w:sz w:val="20"/>
-                <w:szCs w:val="20"/>
-              </w:rPr>
-              <w:t>Jonatan</w:t>
-            </w:r>
-            <w:proofErr w:type="spellEnd"/>
+              <w:t>Caro, Jonatan</w:t>
+            </w:r>
           </w:p>
         </w:tc>
         <w:tc>
@@ -427,7 +418,7 @@
               <w:spacing w:after="120"/>
               <w:ind w:left="175"/>
             </w:pPr>
-            <w:hyperlink r:id="rId15">
+            <w:hyperlink r:id="rId14">
               <w:r>
                 <w:rPr>
                   <w:color w:val="0563C1"/>
@@ -438,7 +429,7 @@
                 <w:t>joni1087@gmail.com</w:t>
               </w:r>
             </w:hyperlink>
-            <w:hyperlink r:id="rId16"/>
+            <w:hyperlink r:id="rId15"/>
           </w:p>
         </w:tc>
       </w:tr>
@@ -474,21 +465,12 @@
               <w:spacing w:after="120"/>
               <w:ind w:left="175"/>
             </w:pPr>
-            <w:proofErr w:type="spellStart"/>
             <w:r>
               <w:rPr>
                 <w:sz w:val="20"/>
                 <w:szCs w:val="20"/>
               </w:rPr>
-              <w:t>Matsui</w:t>
-            </w:r>
-            <w:proofErr w:type="spellEnd"/>
-            <w:r>
-              <w:rPr>
-                <w:sz w:val="20"/>
-                <w:szCs w:val="20"/>
-              </w:rPr>
-              <w:t>, Gerardo</w:t>
+              <w:t>Matsui, Gerardo</w:t>
             </w:r>
           </w:p>
         </w:tc>
@@ -503,7 +485,7 @@
               <w:spacing w:after="120"/>
               <w:ind w:left="175"/>
             </w:pPr>
-            <w:hyperlink r:id="rId17">
+            <w:hyperlink r:id="rId16">
               <w:r>
                 <w:rPr>
                   <w:color w:val="0563C1"/>
@@ -514,13 +496,13 @@
                 <w:t>gerardo.matsui@gmail.com</w:t>
               </w:r>
             </w:hyperlink>
-            <w:hyperlink r:id="rId18"/>
+            <w:hyperlink r:id="rId17"/>
           </w:p>
         </w:tc>
       </w:tr>
     </w:tbl>
     <w:p>
-      <w:hyperlink r:id="rId19"/>
+      <w:hyperlink r:id="rId18"/>
     </w:p>
     <w:bookmarkStart w:id="2" w:name="h.1fob9te" w:colFirst="0" w:colLast="0"/>
     <w:bookmarkEnd w:id="2"/>
@@ -590,7 +572,6 @@
         </w:rPr>
         <w:t xml:space="preserve">Profesor a cargo del curso: </w:t>
       </w:r>
-      <w:proofErr w:type="spellStart"/>
       <w:r>
         <w:rPr>
           <w:rFonts w:ascii="Arial" w:eastAsia="Arial" w:hAnsi="Arial" w:cs="Arial"/>
@@ -598,17 +579,7 @@
           <w:sz w:val="22"/>
           <w:szCs w:val="22"/>
         </w:rPr>
-        <w:t>Mag</w:t>
-      </w:r>
-      <w:proofErr w:type="spellEnd"/>
-      <w:r>
-        <w:rPr>
-          <w:rFonts w:ascii="Arial" w:eastAsia="Arial" w:hAnsi="Arial" w:cs="Arial"/>
-          <w:i/>
-          <w:sz w:val="22"/>
-          <w:szCs w:val="22"/>
-        </w:rPr>
-        <w:t>. Ing. Gabriela Salem</w:t>
+        <w:t>Mag. Ing. Gabriela Salem</w:t>
       </w:r>
     </w:p>
     <w:p>
@@ -623,9 +594,19 @@
           <w:sz w:val="22"/>
           <w:szCs w:val="22"/>
         </w:rPr>
-        <w:t>Profesor a cargo del proyecto</w:t>
+        <w:t xml:space="preserve">Profesor a cargo del proyecto:  </w:t>
       </w:r>
-      <w:proofErr w:type="gramStart"/>
+      <w:r>
+        <w:rPr>
+          <w:rFonts w:ascii="Arial" w:eastAsia="Arial" w:hAnsi="Arial" w:cs="Arial"/>
+          <w:i/>
+          <w:sz w:val="22"/>
+          <w:szCs w:val="22"/>
+        </w:rPr>
+        <w:t>Lic. Silvia Balduzzi - Ing. Pablo Abramowicz</w:t>
+      </w:r>
+    </w:p>
+    <w:p>
       <w:r>
         <w:rPr>
           <w:rFonts w:ascii="Arial" w:eastAsia="Arial" w:hAnsi="Arial" w:cs="Arial"/>
@@ -634,7 +615,7 @@
           <w:sz w:val="22"/>
           <w:szCs w:val="22"/>
         </w:rPr>
-        <w:t xml:space="preserve">:  </w:t>
+        <w:t xml:space="preserve">Controller: </w:t>
       </w:r>
       <w:r>
         <w:rPr>
@@ -643,92 +624,7 @@
           <w:sz w:val="22"/>
           <w:szCs w:val="22"/>
         </w:rPr>
-        <w:t>Lic</w:t>
-      </w:r>
-      <w:proofErr w:type="gramEnd"/>
-      <w:r>
-        <w:rPr>
-          <w:rFonts w:ascii="Arial" w:eastAsia="Arial" w:hAnsi="Arial" w:cs="Arial"/>
-          <w:i/>
-          <w:sz w:val="22"/>
-          <w:szCs w:val="22"/>
-        </w:rPr>
-        <w:t xml:space="preserve">. Silvia </w:t>
-      </w:r>
-      <w:proofErr w:type="spellStart"/>
-      <w:r>
-        <w:rPr>
-          <w:rFonts w:ascii="Arial" w:eastAsia="Arial" w:hAnsi="Arial" w:cs="Arial"/>
-          <w:i/>
-          <w:sz w:val="22"/>
-          <w:szCs w:val="22"/>
-        </w:rPr>
-        <w:t>Balduzzi</w:t>
-      </w:r>
-      <w:proofErr w:type="spellEnd"/>
-      <w:r>
-        <w:rPr>
-          <w:rFonts w:ascii="Arial" w:eastAsia="Arial" w:hAnsi="Arial" w:cs="Arial"/>
-          <w:i/>
-          <w:sz w:val="22"/>
-          <w:szCs w:val="22"/>
-        </w:rPr>
-        <w:t xml:space="preserve"> - Ing. Pablo </w:t>
-      </w:r>
-      <w:proofErr w:type="spellStart"/>
-      <w:r>
-        <w:rPr>
-          <w:rFonts w:ascii="Arial" w:eastAsia="Arial" w:hAnsi="Arial" w:cs="Arial"/>
-          <w:i/>
-          <w:sz w:val="22"/>
-          <w:szCs w:val="22"/>
-        </w:rPr>
-        <w:t>Abramowicz</w:t>
-      </w:r>
-      <w:proofErr w:type="spellEnd"/>
-    </w:p>
-    <w:p>
-      <w:proofErr w:type="spellStart"/>
-      <w:r>
-        <w:rPr>
-          <w:rFonts w:ascii="Arial" w:eastAsia="Arial" w:hAnsi="Arial" w:cs="Arial"/>
-          <w:b/>
-          <w:i/>
-          <w:sz w:val="22"/>
-          <w:szCs w:val="22"/>
-        </w:rPr>
-        <w:t>Controller</w:t>
-      </w:r>
-      <w:proofErr w:type="spellEnd"/>
-      <w:r>
-        <w:rPr>
-          <w:rFonts w:ascii="Arial" w:eastAsia="Arial" w:hAnsi="Arial" w:cs="Arial"/>
-          <w:b/>
-          <w:i/>
-          <w:sz w:val="22"/>
-          <w:szCs w:val="22"/>
-        </w:rPr>
-        <w:t xml:space="preserve">: </w:t>
-      </w:r>
-      <w:proofErr w:type="spellStart"/>
-      <w:r>
-        <w:rPr>
-          <w:rFonts w:ascii="Arial" w:eastAsia="Arial" w:hAnsi="Arial" w:cs="Arial"/>
-          <w:i/>
-          <w:sz w:val="22"/>
-          <w:szCs w:val="22"/>
-        </w:rPr>
-        <w:t>Mag.Ing</w:t>
-      </w:r>
-      <w:proofErr w:type="spellEnd"/>
-      <w:r>
-        <w:rPr>
-          <w:rFonts w:ascii="Arial" w:eastAsia="Arial" w:hAnsi="Arial" w:cs="Arial"/>
-          <w:i/>
-          <w:sz w:val="22"/>
-          <w:szCs w:val="22"/>
-        </w:rPr>
-        <w:t>. Gabriela Salem</w:t>
+        <w:t>Mag.Ing. Gabriela Salem</w:t>
       </w:r>
       <w:r>
         <w:br w:type="page"/>
@@ -1988,7 +1884,31 @@
                 <w:sz w:val="22"/>
                 <w:szCs w:val="22"/>
               </w:rPr>
-              <w:t>Sistema adaptativo de formación educativa</w:t>
+              <w:t xml:space="preserve">Sistema </w:t>
+            </w:r>
+            <w:r>
+              <w:rPr>
+                <w:rFonts w:ascii="Arial" w:eastAsia="Arial" w:hAnsi="Arial" w:cs="Arial"/>
+                <w:sz w:val="22"/>
+                <w:szCs w:val="22"/>
+              </w:rPr>
+              <w:t>educativo</w:t>
+            </w:r>
+            <w:r>
+              <w:rPr>
+                <w:rFonts w:ascii="Arial" w:eastAsia="Arial" w:hAnsi="Arial" w:cs="Arial"/>
+                <w:sz w:val="22"/>
+                <w:szCs w:val="22"/>
+              </w:rPr>
+              <w:t xml:space="preserve"> de formación </w:t>
+            </w:r>
+            <w:r>
+              <w:rPr>
+                <w:rFonts w:ascii="Arial" w:eastAsia="Arial" w:hAnsi="Arial" w:cs="Arial"/>
+                <w:sz w:val="22"/>
+                <w:szCs w:val="22"/>
+              </w:rPr>
+              <w:t>adaptativa.</w:t>
             </w:r>
           </w:p>
           <w:p/>
@@ -2052,43 +1972,7 @@
                 <w:sz w:val="22"/>
                 <w:szCs w:val="22"/>
               </w:rPr>
-              <w:t xml:space="preserve">Partiendo de la base de que el aprendizaje es un proceso complejo que no solo depende de cómo se enseña, sino también de cómo el estudiante percibe y/o procesa la información, nuestra plataforma utilizará el concepto de “Aprendizaje Adaptativo”, lo que permitirá que la educación sea personalizada para cada estudiante. Mediante el uso de inteligencia artificial, la plataforma aprenderá de los estudiantes y mejorará la calidad del proceso educativo, permitiendo diferenciarnos de otros </w:t>
-            </w:r>
-            <w:proofErr w:type="spellStart"/>
-            <w:r>
-              <w:rPr>
-                <w:rFonts w:ascii="Arial" w:eastAsia="Arial" w:hAnsi="Arial" w:cs="Arial"/>
-                <w:sz w:val="22"/>
-                <w:szCs w:val="22"/>
-              </w:rPr>
-              <w:t>Learning</w:t>
-            </w:r>
-            <w:proofErr w:type="spellEnd"/>
-            <w:r>
-              <w:rPr>
-                <w:rFonts w:ascii="Arial" w:eastAsia="Arial" w:hAnsi="Arial" w:cs="Arial"/>
-                <w:sz w:val="22"/>
-                <w:szCs w:val="22"/>
-              </w:rPr>
-              <w:t xml:space="preserve"> Management </w:t>
-            </w:r>
-            <w:proofErr w:type="spellStart"/>
-            <w:r>
-              <w:rPr>
-                <w:rFonts w:ascii="Arial" w:eastAsia="Arial" w:hAnsi="Arial" w:cs="Arial"/>
-                <w:sz w:val="22"/>
-                <w:szCs w:val="22"/>
-              </w:rPr>
-              <w:t>Systems</w:t>
-            </w:r>
-            <w:proofErr w:type="spellEnd"/>
-            <w:r>
-              <w:rPr>
-                <w:rFonts w:ascii="Arial" w:eastAsia="Arial" w:hAnsi="Arial" w:cs="Arial"/>
-                <w:sz w:val="22"/>
-                <w:szCs w:val="22"/>
-              </w:rPr>
-              <w:t xml:space="preserve"> (LMS) tradicionales.</w:t>
+              <w:t>Partiendo de la base de que el aprendizaje es un proceso complejo que no solo depende de cómo se enseña, sino también de cómo el estudiante percibe y/o procesa la información, nuestra plataforma utilizará el concepto de “Aprendizaje Adaptativo”, lo que permitirá que la educación sea personalizada para cada estudiante. Mediante el uso de inteligencia artificial, la plataforma aprenderá de los estudiantes y mejorará la calidad del proceso educativo, permitiendo diferenciarnos de otros Learning Management Systems (LMS) tradicionales.</w:t>
             </w:r>
           </w:p>
           <w:p/>
@@ -2583,43 +2467,7 @@
                 <w:sz w:val="22"/>
                 <w:szCs w:val="22"/>
               </w:rPr>
-              <w:t>El alcance del proyecto contemplará desde el relevamiento inicial, análisis, planificación, desarrollo de la plataforma web (</w:t>
-            </w:r>
-            <w:proofErr w:type="spellStart"/>
-            <w:r>
-              <w:rPr>
-                <w:rFonts w:ascii="Arial" w:eastAsia="Arial" w:hAnsi="Arial" w:cs="Arial"/>
-                <w:sz w:val="22"/>
-                <w:szCs w:val="22"/>
-              </w:rPr>
-              <w:t>responsive</w:t>
-            </w:r>
-            <w:proofErr w:type="spellEnd"/>
-            <w:r>
-              <w:rPr>
-                <w:rFonts w:ascii="Arial" w:eastAsia="Arial" w:hAnsi="Arial" w:cs="Arial"/>
-                <w:sz w:val="22"/>
-                <w:szCs w:val="22"/>
-              </w:rPr>
-              <w:t xml:space="preserve"> web </w:t>
-            </w:r>
-            <w:proofErr w:type="spellStart"/>
-            <w:r>
-              <w:rPr>
-                <w:rFonts w:ascii="Arial" w:eastAsia="Arial" w:hAnsi="Arial" w:cs="Arial"/>
-                <w:sz w:val="22"/>
-                <w:szCs w:val="22"/>
-              </w:rPr>
-              <w:t>design</w:t>
-            </w:r>
-            <w:proofErr w:type="spellEnd"/>
-            <w:r>
-              <w:rPr>
-                <w:rFonts w:ascii="Arial" w:eastAsia="Arial" w:hAnsi="Arial" w:cs="Arial"/>
-                <w:sz w:val="22"/>
-                <w:szCs w:val="22"/>
-              </w:rPr>
-              <w:t xml:space="preserve">), sus correspondientes pruebas de aceptación e implementación. </w:t>
+              <w:t xml:space="preserve">El alcance del proyecto contemplará desde el relevamiento inicial, análisis, planificación, desarrollo de la plataforma web (responsive web design), sus correspondientes pruebas de aceptación e implementación. </w:t>
             </w:r>
           </w:p>
           <w:p/>
@@ -2692,23 +2540,13 @@
                 <w:szCs w:val="22"/>
               </w:rPr>
             </w:pPr>
-            <w:proofErr w:type="spellStart"/>
-            <w:r>
-              <w:rPr>
-                <w:rFonts w:ascii="Arial" w:eastAsia="Arial" w:hAnsi="Arial" w:cs="Arial"/>
-                <w:sz w:val="22"/>
-                <w:szCs w:val="22"/>
-              </w:rPr>
-              <w:t>Submódulo</w:t>
-            </w:r>
-            <w:proofErr w:type="spellEnd"/>
-            <w:r>
-              <w:rPr>
-                <w:rFonts w:ascii="Arial" w:eastAsia="Arial" w:hAnsi="Arial" w:cs="Arial"/>
-                <w:sz w:val="22"/>
-                <w:szCs w:val="22"/>
-              </w:rPr>
-              <w:t xml:space="preserve"> inteligente de selección de contenido.</w:t>
+            <w:r>
+              <w:rPr>
+                <w:rFonts w:ascii="Arial" w:eastAsia="Arial" w:hAnsi="Arial" w:cs="Arial"/>
+                <w:sz w:val="22"/>
+                <w:szCs w:val="22"/>
+              </w:rPr>
+              <w:t>Submódulo inteligente de selección de contenido.</w:t>
             </w:r>
           </w:p>
           <w:p>
@@ -2852,23 +2690,13 @@
                 <w:szCs w:val="22"/>
               </w:rPr>
             </w:pPr>
-            <w:proofErr w:type="spellStart"/>
-            <w:r>
-              <w:rPr>
-                <w:rFonts w:ascii="Arial" w:eastAsia="Arial" w:hAnsi="Arial" w:cs="Arial"/>
-                <w:sz w:val="22"/>
-                <w:szCs w:val="22"/>
-              </w:rPr>
-              <w:t>Plugins</w:t>
-            </w:r>
-            <w:proofErr w:type="spellEnd"/>
-            <w:r>
-              <w:rPr>
-                <w:rFonts w:ascii="Arial" w:eastAsia="Arial" w:hAnsi="Arial" w:cs="Arial"/>
-                <w:sz w:val="22"/>
-                <w:szCs w:val="22"/>
-              </w:rPr>
-              <w:t xml:space="preserve"> (Ejercicios extensibles).</w:t>
+            <w:r>
+              <w:rPr>
+                <w:rFonts w:ascii="Arial" w:eastAsia="Arial" w:hAnsi="Arial" w:cs="Arial"/>
+                <w:sz w:val="22"/>
+                <w:szCs w:val="22"/>
+              </w:rPr>
+              <w:t>Plugins (Ejercicios extensibles).</w:t>
             </w:r>
           </w:p>
           <w:p>
@@ -3279,19 +3107,8 @@
                 <w:sz w:val="22"/>
                 <w:szCs w:val="22"/>
               </w:rPr>
-              <w:t xml:space="preserve">Etapa 3: Análisis, Desarrollo y </w:t>
-            </w:r>
-            <w:proofErr w:type="spellStart"/>
-            <w:r>
-              <w:rPr>
-                <w:rFonts w:ascii="Arial" w:eastAsia="Arial" w:hAnsi="Arial" w:cs="Arial"/>
-                <w:b/>
-                <w:sz w:val="22"/>
-                <w:szCs w:val="22"/>
-              </w:rPr>
-              <w:t>Testing</w:t>
-            </w:r>
-            <w:proofErr w:type="spellEnd"/>
+              <w:t>Etapa 3: Análisis, Desarrollo y Testing</w:t>
+            </w:r>
           </w:p>
           <w:p>
             <w:pPr>
@@ -3510,25 +3327,7 @@
                 <w:szCs w:val="22"/>
               </w:rPr>
               <w:tab/>
-              <w:t xml:space="preserve">3.2.2 Casos de uso del </w:t>
-            </w:r>
-            <w:proofErr w:type="spellStart"/>
-            <w:r>
-              <w:rPr>
-                <w:rFonts w:ascii="Arial" w:eastAsia="Arial" w:hAnsi="Arial" w:cs="Arial"/>
-                <w:sz w:val="22"/>
-                <w:szCs w:val="22"/>
-              </w:rPr>
-              <w:t>submódulo</w:t>
-            </w:r>
-            <w:proofErr w:type="spellEnd"/>
-            <w:r>
-              <w:rPr>
-                <w:rFonts w:ascii="Arial" w:eastAsia="Arial" w:hAnsi="Arial" w:cs="Arial"/>
-                <w:sz w:val="22"/>
-                <w:szCs w:val="22"/>
-              </w:rPr>
-              <w:t xml:space="preserve"> inteligente de selección de contenido. (CAT)</w:t>
+              <w:t>3.2.2 Casos de uso del submódulo inteligente de selección de contenido. (CAT)</w:t>
             </w:r>
           </w:p>
           <w:p>
@@ -3596,25 +3395,7 @@
                 <w:szCs w:val="22"/>
               </w:rPr>
               <w:tab/>
-              <w:t xml:space="preserve">3.2.7 Código fuente del </w:t>
-            </w:r>
-            <w:proofErr w:type="spellStart"/>
-            <w:r>
-              <w:rPr>
-                <w:rFonts w:ascii="Arial" w:eastAsia="Arial" w:hAnsi="Arial" w:cs="Arial"/>
-                <w:sz w:val="22"/>
-                <w:szCs w:val="22"/>
-              </w:rPr>
-              <w:t>submódulo</w:t>
-            </w:r>
-            <w:proofErr w:type="spellEnd"/>
-            <w:r>
-              <w:rPr>
-                <w:rFonts w:ascii="Arial" w:eastAsia="Arial" w:hAnsi="Arial" w:cs="Arial"/>
-                <w:sz w:val="22"/>
-                <w:szCs w:val="22"/>
-              </w:rPr>
-              <w:t xml:space="preserve"> inteligente de selección de contenido. (CAT)</w:t>
+              <w:t>3.2.7 Código fuente del submódulo inteligente de selección de contenido. (CAT)</w:t>
             </w:r>
           </w:p>
           <w:p>
@@ -4008,25 +3789,7 @@
                 <w:sz w:val="22"/>
                 <w:szCs w:val="22"/>
               </w:rPr>
-              <w:t xml:space="preserve">[1] Arquitecto de Software - (Gerardo </w:t>
-            </w:r>
-            <w:proofErr w:type="spellStart"/>
-            <w:r>
-              <w:rPr>
-                <w:rFonts w:ascii="Arial" w:eastAsia="Arial" w:hAnsi="Arial" w:cs="Arial"/>
-                <w:sz w:val="22"/>
-                <w:szCs w:val="22"/>
-              </w:rPr>
-              <w:t>Matsui</w:t>
-            </w:r>
-            <w:proofErr w:type="spellEnd"/>
-            <w:r>
-              <w:rPr>
-                <w:rFonts w:ascii="Arial" w:eastAsia="Arial" w:hAnsi="Arial" w:cs="Arial"/>
-                <w:sz w:val="22"/>
-                <w:szCs w:val="22"/>
-              </w:rPr>
-              <w:t>)</w:t>
+              <w:t>[1] Arquitecto de Software - (Gerardo Matsui)</w:t>
             </w:r>
           </w:p>
           <w:p>
@@ -4095,25 +3858,7 @@
                 <w:sz w:val="22"/>
                 <w:szCs w:val="22"/>
               </w:rPr>
-              <w:t xml:space="preserve">[2] Analistas funcionales Senior - (Santiago Peralta - </w:t>
-            </w:r>
-            <w:proofErr w:type="spellStart"/>
-            <w:r>
-              <w:rPr>
-                <w:rFonts w:ascii="Arial" w:eastAsia="Arial" w:hAnsi="Arial" w:cs="Arial"/>
-                <w:sz w:val="22"/>
-                <w:szCs w:val="22"/>
-              </w:rPr>
-              <w:t>Jonatan</w:t>
-            </w:r>
-            <w:proofErr w:type="spellEnd"/>
-            <w:r>
-              <w:rPr>
-                <w:rFonts w:ascii="Arial" w:eastAsia="Arial" w:hAnsi="Arial" w:cs="Arial"/>
-                <w:sz w:val="22"/>
-                <w:szCs w:val="22"/>
-              </w:rPr>
-              <w:t xml:space="preserve"> Caro)</w:t>
+              <w:t>[2] Analistas funcionales Senior - (Santiago Peralta - Jonatan Caro)</w:t>
             </w:r>
           </w:p>
           <w:p>
@@ -4136,25 +3881,7 @@
                 <w:sz w:val="22"/>
                 <w:szCs w:val="22"/>
               </w:rPr>
-              <w:t xml:space="preserve">[1] Analistas funcionales </w:t>
-            </w:r>
-            <w:proofErr w:type="spellStart"/>
-            <w:r>
-              <w:rPr>
-                <w:rFonts w:ascii="Arial" w:eastAsia="Arial" w:hAnsi="Arial" w:cs="Arial"/>
-                <w:sz w:val="22"/>
-                <w:szCs w:val="22"/>
-              </w:rPr>
-              <w:t>Semi</w:t>
-            </w:r>
-            <w:proofErr w:type="spellEnd"/>
-            <w:r>
-              <w:rPr>
-                <w:rFonts w:ascii="Arial" w:eastAsia="Arial" w:hAnsi="Arial" w:cs="Arial"/>
-                <w:sz w:val="22"/>
-                <w:szCs w:val="22"/>
-              </w:rPr>
-              <w:t xml:space="preserve"> senior - (Facundo Obregón)</w:t>
+              <w:t>[1] Analistas funcionales Semi senior - (Facundo Obregón)</w:t>
             </w:r>
           </w:p>
           <w:p>
@@ -4200,25 +3927,23 @@
                 <w:sz w:val="22"/>
                 <w:szCs w:val="22"/>
               </w:rPr>
-              <w:t xml:space="preserve">[2] Desarrolladores Senior - (Gerardo </w:t>
-            </w:r>
-            <w:proofErr w:type="spellStart"/>
-            <w:r>
-              <w:rPr>
-                <w:rFonts w:ascii="Arial" w:eastAsia="Arial" w:hAnsi="Arial" w:cs="Arial"/>
-                <w:sz w:val="22"/>
-                <w:szCs w:val="22"/>
-              </w:rPr>
-              <w:t>Matsui</w:t>
-            </w:r>
-            <w:proofErr w:type="spellEnd"/>
-            <w:r>
-              <w:rPr>
-                <w:rFonts w:ascii="Arial" w:eastAsia="Arial" w:hAnsi="Arial" w:cs="Arial"/>
-                <w:sz w:val="22"/>
-                <w:szCs w:val="22"/>
-              </w:rPr>
-              <w:t xml:space="preserve"> - Facundo Obregón)</w:t>
+              <w:t xml:space="preserve">[2] Desarrolladores Senior - (Gerardo Matsui - </w:t>
+            </w:r>
+            <w:r>
+              <w:rPr>
+                <w:rFonts w:ascii="Arial" w:eastAsia="Arial" w:hAnsi="Arial" w:cs="Arial"/>
+                <w:sz w:val="22"/>
+                <w:szCs w:val="22"/>
+              </w:rPr>
+              <w:t>Santiago Peralta</w:t>
+            </w:r>
+            <w:r>
+              <w:rPr>
+                <w:rFonts w:ascii="Arial" w:eastAsia="Arial" w:hAnsi="Arial" w:cs="Arial"/>
+                <w:sz w:val="22"/>
+                <w:szCs w:val="22"/>
+              </w:rPr>
+              <w:t>)</w:t>
             </w:r>
           </w:p>
           <w:p>
@@ -4241,43 +3966,23 @@
                 <w:sz w:val="22"/>
                 <w:szCs w:val="22"/>
               </w:rPr>
-              <w:t xml:space="preserve">[2] Desarrolladores </w:t>
-            </w:r>
-            <w:proofErr w:type="spellStart"/>
-            <w:r>
-              <w:rPr>
-                <w:rFonts w:ascii="Arial" w:eastAsia="Arial" w:hAnsi="Arial" w:cs="Arial"/>
-                <w:sz w:val="22"/>
-                <w:szCs w:val="22"/>
-              </w:rPr>
-              <w:t>Semi</w:t>
-            </w:r>
-            <w:proofErr w:type="spellEnd"/>
-            <w:r>
-              <w:rPr>
-                <w:rFonts w:ascii="Arial" w:eastAsia="Arial" w:hAnsi="Arial" w:cs="Arial"/>
-                <w:sz w:val="22"/>
-                <w:szCs w:val="22"/>
-              </w:rPr>
-              <w:t xml:space="preserve"> senior - (Santiago Peralta - </w:t>
-            </w:r>
-            <w:proofErr w:type="spellStart"/>
-            <w:r>
-              <w:rPr>
-                <w:rFonts w:ascii="Arial" w:eastAsia="Arial" w:hAnsi="Arial" w:cs="Arial"/>
-                <w:sz w:val="22"/>
-                <w:szCs w:val="22"/>
-              </w:rPr>
-              <w:t>Jonatan</w:t>
-            </w:r>
-            <w:proofErr w:type="spellEnd"/>
-            <w:r>
-              <w:rPr>
-                <w:rFonts w:ascii="Arial" w:eastAsia="Arial" w:hAnsi="Arial" w:cs="Arial"/>
-                <w:sz w:val="22"/>
-                <w:szCs w:val="22"/>
-              </w:rPr>
-              <w:t xml:space="preserve"> Caro)</w:t>
+              <w:t>[2] Desarrolladores Semi senior - (</w:t>
+            </w:r>
+            <w:r>
+              <w:rPr>
+                <w:rFonts w:ascii="Arial" w:eastAsia="Arial" w:hAnsi="Arial" w:cs="Arial"/>
+                <w:sz w:val="22"/>
+                <w:szCs w:val="22"/>
+              </w:rPr>
+              <w:t>Facundo Obregon</w:t>
+            </w:r>
+            <w:r>
+              <w:rPr>
+                <w:rFonts w:ascii="Arial" w:eastAsia="Arial" w:hAnsi="Arial" w:cs="Arial"/>
+                <w:sz w:val="22"/>
+                <w:szCs w:val="22"/>
+              </w:rPr>
+              <w:t>- Jonatan Caro)</w:t>
             </w:r>
           </w:p>
           <w:p>
@@ -4346,25 +4051,7 @@
                 <w:sz w:val="22"/>
                 <w:szCs w:val="22"/>
               </w:rPr>
-              <w:t xml:space="preserve">[1] Diseñadores </w:t>
-            </w:r>
-            <w:proofErr w:type="spellStart"/>
-            <w:r>
-              <w:rPr>
-                <w:rFonts w:ascii="Arial" w:eastAsia="Arial" w:hAnsi="Arial" w:cs="Arial"/>
-                <w:sz w:val="22"/>
-                <w:szCs w:val="22"/>
-              </w:rPr>
-              <w:t>Semi</w:t>
-            </w:r>
-            <w:proofErr w:type="spellEnd"/>
-            <w:r>
-              <w:rPr>
-                <w:rFonts w:ascii="Arial" w:eastAsia="Arial" w:hAnsi="Arial" w:cs="Arial"/>
-                <w:sz w:val="22"/>
-                <w:szCs w:val="22"/>
-              </w:rPr>
-              <w:t xml:space="preserve"> senior - (Facundo Obregón)</w:t>
+              <w:t>[1] Diseñadores Semi senior - (Facundo Obregón)</w:t>
             </w:r>
           </w:p>
           <w:p>
@@ -4410,80 +4097,16 @@
                 <w:sz w:val="22"/>
                 <w:szCs w:val="22"/>
               </w:rPr>
-              <w:t>[2] Analista/</w:t>
-            </w:r>
-            <w:proofErr w:type="spellStart"/>
-            <w:r>
-              <w:rPr>
-                <w:rFonts w:ascii="Arial" w:eastAsia="Arial" w:hAnsi="Arial" w:cs="Arial"/>
-                <w:sz w:val="22"/>
-                <w:szCs w:val="22"/>
-              </w:rPr>
-              <w:t>Tester</w:t>
-            </w:r>
-            <w:proofErr w:type="spellEnd"/>
-            <w:r>
-              <w:rPr>
-                <w:rFonts w:ascii="Arial" w:eastAsia="Arial" w:hAnsi="Arial" w:cs="Arial"/>
-                <w:sz w:val="22"/>
-                <w:szCs w:val="22"/>
-              </w:rPr>
-              <w:t xml:space="preserve"> QA </w:t>
-            </w:r>
-            <w:proofErr w:type="spellStart"/>
-            <w:r>
-              <w:rPr>
-                <w:rFonts w:ascii="Arial" w:eastAsia="Arial" w:hAnsi="Arial" w:cs="Arial"/>
-                <w:sz w:val="22"/>
-                <w:szCs w:val="22"/>
-              </w:rPr>
-              <w:t>Semi</w:t>
-            </w:r>
-            <w:proofErr w:type="spellEnd"/>
-            <w:r>
-              <w:rPr>
-                <w:rFonts w:ascii="Arial" w:eastAsia="Arial" w:hAnsi="Arial" w:cs="Arial"/>
-                <w:sz w:val="22"/>
-                <w:szCs w:val="22"/>
-              </w:rPr>
-              <w:t xml:space="preserve"> senior - (</w:t>
-            </w:r>
-            <w:proofErr w:type="spellStart"/>
-            <w:r>
-              <w:rPr>
-                <w:rFonts w:ascii="Arial" w:eastAsia="Arial" w:hAnsi="Arial" w:cs="Arial"/>
-                <w:sz w:val="22"/>
-                <w:szCs w:val="22"/>
-              </w:rPr>
-              <w:t>Jonatan</w:t>
-            </w:r>
-            <w:proofErr w:type="spellEnd"/>
-            <w:r>
-              <w:rPr>
-                <w:rFonts w:ascii="Arial" w:eastAsia="Arial" w:hAnsi="Arial" w:cs="Arial"/>
-                <w:sz w:val="22"/>
-                <w:szCs w:val="22"/>
-              </w:rPr>
-              <w:t xml:space="preserve"> Caro</w:t>
-            </w:r>
-            <w:r>
-              <w:rPr>
-                <w:rFonts w:ascii="Arial" w:eastAsia="Arial" w:hAnsi="Arial" w:cs="Arial"/>
-                <w:sz w:val="22"/>
-                <w:szCs w:val="22"/>
-              </w:rPr>
-              <w:t xml:space="preserve"> – Gerardo </w:t>
-            </w:r>
-            <w:proofErr w:type="spellStart"/>
-            <w:r>
-              <w:rPr>
-                <w:rFonts w:ascii="Arial" w:eastAsia="Arial" w:hAnsi="Arial" w:cs="Arial"/>
-                <w:sz w:val="22"/>
-                <w:szCs w:val="22"/>
-              </w:rPr>
-              <w:t>Matsui</w:t>
-            </w:r>
-            <w:proofErr w:type="spellEnd"/>
+              <w:t>[2] Analista/Tester QA Semi senior - (Jonatan Caro</w:t>
+            </w:r>
+            <w:r>
+              <w:rPr>
+                <w:rFonts w:ascii="Arial" w:eastAsia="Arial" w:hAnsi="Arial" w:cs="Arial"/>
+                <w:sz w:val="22"/>
+                <w:szCs w:val="22"/>
+              </w:rPr>
+              <w:t xml:space="preserve"> – Gerardo Matsui</w:t>
+            </w:r>
             <w:r>
               <w:rPr>
                 <w:rFonts w:ascii="Arial" w:eastAsia="Arial" w:hAnsi="Arial" w:cs="Arial"/>
@@ -4897,25 +4520,7 @@
                 <w:sz w:val="22"/>
                 <w:szCs w:val="22"/>
               </w:rPr>
-              <w:t xml:space="preserve">Etapa 3: Análisis, desarrollo y </w:t>
-            </w:r>
-            <w:proofErr w:type="spellStart"/>
-            <w:r>
-              <w:rPr>
-                <w:rFonts w:ascii="Arial" w:eastAsia="Arial" w:hAnsi="Arial" w:cs="Arial"/>
-                <w:sz w:val="22"/>
-                <w:szCs w:val="22"/>
-              </w:rPr>
-              <w:t>testing</w:t>
-            </w:r>
-            <w:proofErr w:type="spellEnd"/>
-            <w:r>
-              <w:rPr>
-                <w:rFonts w:ascii="Arial" w:eastAsia="Arial" w:hAnsi="Arial" w:cs="Arial"/>
-                <w:sz w:val="22"/>
-                <w:szCs w:val="22"/>
-              </w:rPr>
-              <w:t xml:space="preserve"> de la solución.</w:t>
+              <w:t>Etapa 3: Análisis, desarrollo y testing de la solución.</w:t>
             </w:r>
           </w:p>
           <w:p>
@@ -4968,25 +4573,7 @@
                 <w:sz w:val="22"/>
                 <w:szCs w:val="22"/>
               </w:rPr>
-              <w:t xml:space="preserve">Todos los entregables seguirán un plan de elaboración, control y aprobación. El análisis, desarrollo y </w:t>
-            </w:r>
-            <w:proofErr w:type="spellStart"/>
-            <w:r>
-              <w:rPr>
-                <w:rFonts w:ascii="Arial" w:eastAsia="Arial" w:hAnsi="Arial" w:cs="Arial"/>
-                <w:sz w:val="22"/>
-                <w:szCs w:val="22"/>
-              </w:rPr>
-              <w:t>testing</w:t>
-            </w:r>
-            <w:proofErr w:type="spellEnd"/>
-            <w:r>
-              <w:rPr>
-                <w:rFonts w:ascii="Arial" w:eastAsia="Arial" w:hAnsi="Arial" w:cs="Arial"/>
-                <w:sz w:val="22"/>
-                <w:szCs w:val="22"/>
-              </w:rPr>
-              <w:t xml:space="preserve"> de la solución (Etapa 3) se realizará siguiendo una metodología incremental; cada incremento contará con su propio análisis, diseño de casos de uso y elaboración de casos de prueba, que servirán de base para el siguiente incremento.</w:t>
+              <w:t>Todos los entregables seguirán un plan de elaboración, control y aprobación. El análisis, desarrollo y testing de la solución (Etapa 3) se realizará siguiendo una metodología incremental; cada incremento contará con su propio análisis, diseño de casos de uso y elaboración de casos de prueba, que servirán de base para el siguiente incremento.</w:t>
             </w:r>
           </w:p>
           <w:p/>
@@ -5067,51 +4654,175 @@
           </w:tcPr>
           <w:p/>
           <w:p>
-            <w:r>
-              <w:t xml:space="preserve">La implementación de la solución seguirá una estrategia de Roll </w:t>
-            </w:r>
-            <w:proofErr w:type="spellStart"/>
-            <w:r>
-              <w:t>Out</w:t>
-            </w:r>
-            <w:proofErr w:type="spellEnd"/>
-            <w:r>
+            <w:pPr>
+              <w:rPr>
+                <w:rFonts w:ascii="Arial" w:hAnsi="Arial" w:cs="Arial"/>
+                <w:sz w:val="22"/>
+                <w:szCs w:val="22"/>
+              </w:rPr>
+            </w:pPr>
+            <w:r>
+              <w:rPr>
+                <w:rFonts w:ascii="Arial" w:hAnsi="Arial" w:cs="Arial"/>
+                <w:sz w:val="22"/>
+                <w:szCs w:val="22"/>
+              </w:rPr>
+              <w:t>La implementación de la solución seguirá una estrategia de Roll Out</w:t>
+            </w:r>
+            <w:r>
+              <w:rPr>
+                <w:rFonts w:ascii="Arial" w:hAnsi="Arial" w:cs="Arial"/>
+                <w:sz w:val="22"/>
+                <w:szCs w:val="22"/>
+              </w:rPr>
               <w:t xml:space="preserve">. </w:t>
             </w:r>
           </w:p>
-          <w:p/>
-          <w:p>
-            <w:r>
+          <w:p>
+            <w:pPr>
+              <w:rPr>
+                <w:rFonts w:ascii="Arial" w:hAnsi="Arial" w:cs="Arial"/>
+                <w:sz w:val="22"/>
+                <w:szCs w:val="22"/>
+              </w:rPr>
+            </w:pPr>
+          </w:p>
+          <w:p>
+            <w:pPr>
+              <w:rPr>
+                <w:rFonts w:ascii="Arial" w:hAnsi="Arial" w:cs="Arial"/>
+                <w:sz w:val="22"/>
+                <w:szCs w:val="22"/>
+              </w:rPr>
+            </w:pPr>
+            <w:r>
+              <w:rPr>
+                <w:rFonts w:ascii="Arial" w:hAnsi="Arial" w:cs="Arial"/>
+                <w:sz w:val="22"/>
+                <w:szCs w:val="22"/>
+              </w:rPr>
               <w:t xml:space="preserve">Se seleccionarán </w:t>
             </w:r>
             <w:r>
+              <w:rPr>
+                <w:rFonts w:ascii="Arial" w:hAnsi="Arial" w:cs="Arial"/>
+                <w:sz w:val="22"/>
+                <w:szCs w:val="22"/>
+              </w:rPr>
               <w:t>establecimientos</w:t>
             </w:r>
             <w:r>
-              <w:t xml:space="preserve"> de la jurisdicción 55 para realizar pruebas pilotos sobre la plataforma</w:t>
-            </w:r>
-            <w:r>
+              <w:rPr>
+                <w:rFonts w:ascii="Arial" w:hAnsi="Arial" w:cs="Arial"/>
+                <w:sz w:val="22"/>
+                <w:szCs w:val="22"/>
+              </w:rPr>
+              <w:t xml:space="preserve"> de la jurisdicción </w:t>
+            </w:r>
+            <w:r>
+              <w:rPr>
+                <w:rFonts w:ascii="Arial" w:hAnsi="Arial" w:cs="Arial"/>
+                <w:sz w:val="22"/>
+                <w:szCs w:val="22"/>
+              </w:rPr>
+              <w:t>de Capital Federal</w:t>
+            </w:r>
+            <w:r>
+              <w:rPr>
+                <w:rFonts w:ascii="Arial" w:hAnsi="Arial" w:cs="Arial"/>
+                <w:sz w:val="22"/>
+                <w:szCs w:val="22"/>
+              </w:rPr>
+              <w:t xml:space="preserve"> para realizar pruebas pilotos sobre la plataforma</w:t>
+            </w:r>
+            <w:r>
+              <w:rPr>
+                <w:rFonts w:ascii="Arial" w:hAnsi="Arial" w:cs="Arial"/>
+                <w:sz w:val="22"/>
+                <w:szCs w:val="22"/>
+              </w:rPr>
               <w:t>, en</w:t>
             </w:r>
             <w:r>
+              <w:rPr>
+                <w:rFonts w:ascii="Arial" w:hAnsi="Arial" w:cs="Arial"/>
+                <w:sz w:val="22"/>
+                <w:szCs w:val="22"/>
+              </w:rPr>
               <w:t xml:space="preserve"> </w:t>
             </w:r>
             <w:r>
+              <w:rPr>
+                <w:rFonts w:ascii="Arial" w:hAnsi="Arial" w:cs="Arial"/>
+                <w:sz w:val="22"/>
+                <w:szCs w:val="22"/>
+              </w:rPr>
               <w:t xml:space="preserve">un </w:t>
             </w:r>
             <w:r>
-              <w:t>ambiente pre productivo con equipamiento de la institución</w:t>
-            </w:r>
-            <w:r>
+              <w:rPr>
+                <w:rFonts w:ascii="Arial" w:hAnsi="Arial" w:cs="Arial"/>
+                <w:sz w:val="22"/>
+                <w:szCs w:val="22"/>
+              </w:rPr>
+              <w:t xml:space="preserve">ambiente pre productivo </w:t>
+            </w:r>
+            <w:r>
+              <w:rPr>
+                <w:rFonts w:ascii="Arial" w:hAnsi="Arial" w:cs="Arial"/>
+                <w:sz w:val="22"/>
+                <w:szCs w:val="22"/>
+              </w:rPr>
+              <w:t xml:space="preserve">o de test </w:t>
+            </w:r>
+            <w:r>
+              <w:rPr>
+                <w:rFonts w:ascii="Arial" w:hAnsi="Arial" w:cs="Arial"/>
+                <w:sz w:val="22"/>
+                <w:szCs w:val="22"/>
+              </w:rPr>
+              <w:t>con equipamiento de la institución</w:t>
+            </w:r>
+            <w:r>
+              <w:rPr>
+                <w:rFonts w:ascii="Arial" w:hAnsi="Arial" w:cs="Arial"/>
+                <w:sz w:val="22"/>
+                <w:szCs w:val="22"/>
+              </w:rPr>
               <w:t xml:space="preserve"> sentando las bases para la implementación</w:t>
             </w:r>
             <w:r>
+              <w:rPr>
+                <w:rFonts w:ascii="Arial" w:hAnsi="Arial" w:cs="Arial"/>
+                <w:sz w:val="22"/>
+                <w:szCs w:val="22"/>
+              </w:rPr>
               <w:t>.</w:t>
             </w:r>
           </w:p>
-          <w:p/>
-          <w:p>
-            <w:r>
+          <w:p>
+            <w:pPr>
+              <w:rPr>
+                <w:rFonts w:ascii="Arial" w:hAnsi="Arial" w:cs="Arial"/>
+                <w:sz w:val="22"/>
+                <w:szCs w:val="22"/>
+              </w:rPr>
+            </w:pPr>
+          </w:p>
+          <w:p>
+            <w:pPr>
+              <w:rPr>
+                <w:rFonts w:ascii="Arial" w:hAnsi="Arial" w:cs="Arial"/>
+                <w:sz w:val="22"/>
+                <w:szCs w:val="22"/>
+              </w:rPr>
+            </w:pPr>
+            <w:r>
+              <w:rPr>
+                <w:rFonts w:ascii="Arial" w:hAnsi="Arial" w:cs="Arial"/>
+                <w:sz w:val="22"/>
+                <w:szCs w:val="22"/>
+              </w:rPr>
               <w:t>La plataforma incluirá contenido y categorías por default de acuerdo a la jurisdicción y el nivel de enseñanza establecido en el alcance, permitiendo luego al establecimiento y docentes crear su propio contenido y categorías de los mismos, de acuerdo a lo que considere necesario para su gestión.</w:t>
             </w:r>
           </w:p>
@@ -5194,7 +4905,7 @@
                           <pic:cNvPicPr preferRelativeResize="0"/>
                         </pic:nvPicPr>
                         <pic:blipFill>
-                          <a:blip r:embed="rId20" cstate="print">
+                          <a:blip r:embed="rId19" cstate="print">
                             <a:extLst>
                               <a:ext uri="{28A0092B-C50C-407E-A947-70E740481C1C}">
                                 <a14:useLocalDpi xmlns:a14="http://schemas.microsoft.com/office/drawing/2010/main" val="0"/>
@@ -5952,20 +5663,8 @@
                       <w:sz w:val="22"/>
                       <w:szCs w:val="22"/>
                     </w:rPr>
-                    <w:t xml:space="preserve">Muebles y </w:t>
+                    <w:t>Muebles y Utiles</w:t>
                   </w:r>
-                  <w:proofErr w:type="spellStart"/>
-                  <w:r>
-                    <w:rPr>
-                      <w:rFonts w:ascii="Calibri" w:hAnsi="Calibri"/>
-                      <w:b/>
-                      <w:bCs/>
-                      <w:sz w:val="22"/>
-                      <w:szCs w:val="22"/>
-                    </w:rPr>
-                    <w:t>Utiles</w:t>
-                  </w:r>
-                  <w:proofErr w:type="spellEnd"/>
                 </w:p>
               </w:tc>
               <w:tc>
@@ -6038,18 +5737,8 @@
                       <w:sz w:val="22"/>
                       <w:szCs w:val="22"/>
                     </w:rPr>
-                    <w:t xml:space="preserve">Muebles y </w:t>
+                    <w:t>Muebles y utiles</w:t>
                   </w:r>
-                  <w:proofErr w:type="spellStart"/>
-                  <w:r>
-                    <w:rPr>
-                      <w:rFonts w:ascii="Calibri" w:hAnsi="Calibri"/>
-                      <w:sz w:val="22"/>
-                      <w:szCs w:val="22"/>
-                    </w:rPr>
-                    <w:t>utiles</w:t>
-                  </w:r>
-                  <w:proofErr w:type="spellEnd"/>
                 </w:p>
               </w:tc>
               <w:tc>
@@ -6693,7 +6382,6 @@
                       <w:szCs w:val="22"/>
                     </w:rPr>
                   </w:pPr>
-                  <w:proofErr w:type="spellStart"/>
                   <w:r>
                     <w:rPr>
                       <w:rFonts w:ascii="Calibri" w:hAnsi="Calibri"/>
@@ -6702,7 +6390,6 @@
                     </w:rPr>
                     <w:t>Telefonia</w:t>
                   </w:r>
-                  <w:proofErr w:type="spellEnd"/>
                 </w:p>
               </w:tc>
               <w:tc>
@@ -6915,7 +6602,15 @@
                 <w:sz w:val="22"/>
                 <w:szCs w:val="22"/>
               </w:rPr>
-              <w:t>Gestión de Riesgos - UTN - v1.0</w:t>
+              <w:t>Gestión de Riesgos - UTN – v3</w:t>
+            </w:r>
+            <w:r>
+              <w:rPr>
+                <w:rFonts w:ascii="Arial" w:eastAsia="Arial" w:hAnsi="Arial" w:cs="Arial"/>
+                <w:sz w:val="22"/>
+                <w:szCs w:val="22"/>
+              </w:rPr>
+              <w:t>.0</w:t>
             </w:r>
             <w:r>
               <w:rPr>
@@ -6978,7 +6673,15 @@
                 <w:sz w:val="22"/>
                 <w:szCs w:val="22"/>
               </w:rPr>
-              <w:t>Los docentes realizaran la carga de contenido extra.</w:t>
+              <w:t>Los docentes realizará</w:t>
+            </w:r>
+            <w:r>
+              <w:rPr>
+                <w:rFonts w:ascii="Arial" w:eastAsia="Arial" w:hAnsi="Arial" w:cs="Arial"/>
+                <w:sz w:val="22"/>
+                <w:szCs w:val="22"/>
+              </w:rPr>
+              <w:t>n la carga de contenido extra.</w:t>
             </w:r>
           </w:p>
           <w:p>
@@ -7001,7 +6704,23 @@
                 <w:sz w:val="22"/>
                 <w:szCs w:val="22"/>
               </w:rPr>
-              <w:t>Los planes de estudio se respetaran por jurisdicción.</w:t>
+              <w:t>Lo</w:t>
+            </w:r>
+            <w:r>
+              <w:rPr>
+                <w:rFonts w:ascii="Arial" w:eastAsia="Arial" w:hAnsi="Arial" w:cs="Arial"/>
+                <w:sz w:val="22"/>
+                <w:szCs w:val="22"/>
+              </w:rPr>
+              <w:t>s planes de estudio se respetará</w:t>
+            </w:r>
+            <w:r>
+              <w:rPr>
+                <w:rFonts w:ascii="Arial" w:eastAsia="Arial" w:hAnsi="Arial" w:cs="Arial"/>
+                <w:sz w:val="22"/>
+                <w:szCs w:val="22"/>
+              </w:rPr>
+              <w:t>n por jurisdicción.</w:t>
             </w:r>
           </w:p>
           <w:p>
@@ -7024,7 +6743,31 @@
                 <w:sz w:val="22"/>
                 <w:szCs w:val="22"/>
               </w:rPr>
-              <w:t>La institución contara con un administrador que gestione los usuarios y perfiles.</w:t>
+              <w:t>La institución contará</w:t>
+            </w:r>
+            <w:r>
+              <w:rPr>
+                <w:rFonts w:ascii="Arial" w:eastAsia="Arial" w:hAnsi="Arial" w:cs="Arial"/>
+                <w:sz w:val="22"/>
+                <w:szCs w:val="22"/>
+              </w:rPr>
+              <w:t xml:space="preserve"> c</w:t>
+            </w:r>
+            <w:r>
+              <w:rPr>
+                <w:rFonts w:ascii="Arial" w:eastAsia="Arial" w:hAnsi="Arial" w:cs="Arial"/>
+                <w:sz w:val="22"/>
+                <w:szCs w:val="22"/>
+              </w:rPr>
+              <w:t>on un administrador que gestionará</w:t>
+            </w:r>
+            <w:r>
+              <w:rPr>
+                <w:rFonts w:ascii="Arial" w:eastAsia="Arial" w:hAnsi="Arial" w:cs="Arial"/>
+                <w:sz w:val="22"/>
+                <w:szCs w:val="22"/>
+              </w:rPr>
+              <w:t xml:space="preserve"> los usuarios y perfiles.</w:t>
             </w:r>
           </w:p>
           <w:p>
@@ -7047,7 +6790,15 @@
                 <w:sz w:val="22"/>
                 <w:szCs w:val="22"/>
               </w:rPr>
-              <w:t>Safabox no realizara la carga de contenido más allá del default por jurisdicción, en caso de necesario se genera un pedido de cambio por el proceso definido.</w:t>
+              <w:t>Safabox no realizará</w:t>
+            </w:r>
+            <w:r>
+              <w:rPr>
+                <w:rFonts w:ascii="Arial" w:eastAsia="Arial" w:hAnsi="Arial" w:cs="Arial"/>
+                <w:sz w:val="22"/>
+                <w:szCs w:val="22"/>
+              </w:rPr>
+              <w:t xml:space="preserve"> la carga de contenido más allá del default por jurisdicción, en caso de necesario se genera un pedido de cambio por el proceso definido.</w:t>
             </w:r>
           </w:p>
           <w:p/>
@@ -7084,20 +6835,32 @@
           <w:p/>
           <w:p>
             <w:pPr>
-              <w:contextualSpacing/>
-              <w:rPr>
-                <w:rFonts w:ascii="Arial" w:eastAsia="Arial" w:hAnsi="Arial" w:cs="Arial"/>
-                <w:sz w:val="22"/>
-                <w:szCs w:val="22"/>
-              </w:rPr>
-            </w:pPr>
-            <w:r>
-              <w:rPr>
-                <w:rFonts w:ascii="Arial" w:eastAsia="Arial" w:hAnsi="Arial" w:cs="Arial"/>
-                <w:sz w:val="22"/>
-                <w:szCs w:val="22"/>
-              </w:rPr>
-              <w:t>NA</w:t>
+              <w:pStyle w:val="ListParagraph"/>
+              <w:numPr>
+                <w:ilvl w:val="0"/>
+                <w:numId w:val="10"/>
+              </w:numPr>
+              <w:rPr>
+                <w:rFonts w:ascii="Arial" w:eastAsia="Arial" w:hAnsi="Arial" w:cs="Arial"/>
+                <w:sz w:val="22"/>
+                <w:szCs w:val="22"/>
+              </w:rPr>
+            </w:pPr>
+            <w:r>
+              <w:rPr>
+                <w:rFonts w:ascii="Arial" w:eastAsia="Arial" w:hAnsi="Arial" w:cs="Arial"/>
+                <w:sz w:val="22"/>
+                <w:szCs w:val="22"/>
+              </w:rPr>
+              <w:t>El proyecto deberá</w:t>
+            </w:r>
+            <w:r>
+              <w:rPr>
+                <w:rFonts w:ascii="Arial" w:eastAsia="Arial" w:hAnsi="Arial" w:cs="Arial"/>
+                <w:sz w:val="22"/>
+                <w:szCs w:val="22"/>
+              </w:rPr>
+              <w:t xml:space="preserve"> de finalizar el 14 de noviembre.</w:t>
             </w:r>
           </w:p>
           <w:p>
@@ -7153,7 +6916,23 @@
                 <w:sz w:val="22"/>
                 <w:szCs w:val="22"/>
               </w:rPr>
-              <w:t>Los usuarios cuentan con conexión a internet.</w:t>
+              <w:t>Los usuarios c</w:t>
+            </w:r>
+            <w:r>
+              <w:rPr>
+                <w:rFonts w:ascii="Arial" w:eastAsia="Arial" w:hAnsi="Arial" w:cs="Arial"/>
+                <w:sz w:val="22"/>
+                <w:szCs w:val="22"/>
+              </w:rPr>
+              <w:t>ontarán</w:t>
+            </w:r>
+            <w:r>
+              <w:rPr>
+                <w:rFonts w:ascii="Arial" w:eastAsia="Arial" w:hAnsi="Arial" w:cs="Arial"/>
+                <w:sz w:val="22"/>
+                <w:szCs w:val="22"/>
+              </w:rPr>
+              <w:t xml:space="preserve"> con conexión a internet.</w:t>
             </w:r>
           </w:p>
           <w:p>
@@ -7176,7 +6955,25 @@
                 <w:sz w:val="22"/>
                 <w:szCs w:val="22"/>
               </w:rPr>
-              <w:t>Modo offline no es requerido.</w:t>
+              <w:t xml:space="preserve">Modo offline no </w:t>
+            </w:r>
+            <w:r>
+              <w:rPr>
+                <w:rFonts w:ascii="Arial" w:eastAsia="Arial" w:hAnsi="Arial" w:cs="Arial"/>
+                <w:sz w:val="22"/>
+                <w:szCs w:val="22"/>
+              </w:rPr>
+              <w:t>será</w:t>
+            </w:r>
+            <w:bookmarkStart w:id="3" w:name="_GoBack"/>
+            <w:bookmarkEnd w:id="3"/>
+            <w:r>
+              <w:rPr>
+                <w:rFonts w:ascii="Arial" w:eastAsia="Arial" w:hAnsi="Arial" w:cs="Arial"/>
+                <w:sz w:val="22"/>
+                <w:szCs w:val="22"/>
+              </w:rPr>
+              <w:t xml:space="preserve"> requerido.</w:t>
             </w:r>
           </w:p>
           <w:p/>
@@ -7278,25 +7075,7 @@
           <w:sz w:val="22"/>
           <w:szCs w:val="22"/>
         </w:rPr>
-        <w:t>Fecha</w:t>
-      </w:r>
-      <w:proofErr w:type="gramStart"/>
-      <w:r>
-        <w:rPr>
-          <w:rFonts w:ascii="Arial" w:eastAsia="Arial" w:hAnsi="Arial" w:cs="Arial"/>
-          <w:sz w:val="22"/>
-          <w:szCs w:val="22"/>
-        </w:rPr>
-        <w:t>:_</w:t>
-      </w:r>
-      <w:proofErr w:type="gramEnd"/>
-      <w:r>
-        <w:rPr>
-          <w:rFonts w:ascii="Arial" w:eastAsia="Arial" w:hAnsi="Arial" w:cs="Arial"/>
-          <w:sz w:val="22"/>
-          <w:szCs w:val="22"/>
-        </w:rPr>
-        <w:t>________________</w:t>
+        <w:t>Fecha:_________________</w:t>
       </w:r>
       <w:r>
         <w:rPr>
@@ -7372,25 +7151,7 @@
           <w:sz w:val="22"/>
           <w:szCs w:val="22"/>
         </w:rPr>
-        <w:t>Fecha</w:t>
-      </w:r>
-      <w:proofErr w:type="gramStart"/>
-      <w:r>
-        <w:rPr>
-          <w:rFonts w:ascii="Arial" w:eastAsia="Arial" w:hAnsi="Arial" w:cs="Arial"/>
-          <w:sz w:val="22"/>
-          <w:szCs w:val="22"/>
-        </w:rPr>
-        <w:t>:_</w:t>
-      </w:r>
-      <w:proofErr w:type="gramEnd"/>
-      <w:r>
-        <w:rPr>
-          <w:rFonts w:ascii="Arial" w:eastAsia="Arial" w:hAnsi="Arial" w:cs="Arial"/>
-          <w:sz w:val="22"/>
-          <w:szCs w:val="22"/>
-        </w:rPr>
-        <w:t>________________</w:t>
+        <w:t>Fecha:_________________</w:t>
       </w:r>
       <w:r>
         <w:rPr>
@@ -7412,13 +7173,10 @@
       </w:r>
     </w:p>
     <w:p/>
-    <w:p>
-      <w:bookmarkStart w:id="3" w:name="_GoBack"/>
-      <w:bookmarkEnd w:id="3"/>
-    </w:p>
+    <w:p/>
     <w:sectPr>
-      <w:headerReference w:type="default" r:id="rId21"/>
-      <w:footerReference w:type="default" r:id="rId22"/>
+      <w:headerReference w:type="default" r:id="rId20"/>
+      <w:footerReference w:type="default" r:id="rId21"/>
       <w:pgSz w:w="12240" w:h="15840"/>
       <w:pgMar w:top="1542" w:right="720" w:bottom="720" w:left="1276" w:header="720" w:footer="720" w:gutter="0"/>
       <w:pgNumType w:start="1"/>
@@ -7431,7 +7189,7 @@
 </file>
 
 <file path=word/endnotes.xml><?xml version="1.0" encoding="utf-8"?>
-<w:endnotes xmlns:wpc="http://schemas.microsoft.com/office/word/2010/wordprocessingCanvas" xmlns:mc="http://schemas.openxmlformats.org/markup-compatibility/2006" xmlns:o="urn:schemas-microsoft-com:office:office" xmlns:r="http://schemas.openxmlformats.org/officeDocument/2006/relationships" xmlns:m="http://schemas.openxmlformats.org/officeDocument/2006/math" xmlns:v="urn:schemas-microsoft-com:vml" xmlns:wp14="http://schemas.microsoft.com/office/word/2010/wordprocessingDrawing" xmlns:wp="http://schemas.openxmlformats.org/drawingml/2006/wordprocessingDrawing" xmlns:w10="urn:schemas-microsoft-com:office:word" xmlns:w="http://schemas.openxmlformats.org/wordprocessingml/2006/main" xmlns:w14="http://schemas.microsoft.com/office/word/2010/wordml" xmlns:wpg="http://schemas.microsoft.com/office/word/2010/wordprocessingGroup" xmlns:wpi="http://schemas.microsoft.com/office/word/2010/wordprocessingInk" xmlns:wne="http://schemas.microsoft.com/office/word/2006/wordml" xmlns:wps="http://schemas.microsoft.com/office/word/2010/wordprocessingShape" mc:Ignorable="w14 wp14">
+<w:endnotes xmlns:wpc="http://schemas.microsoft.com/office/word/2010/wordprocessingCanvas" xmlns:cx="http://schemas.microsoft.com/office/drawing/2014/chartex" xmlns:cx1="http://schemas.microsoft.com/office/drawing/2015/9/8/chartex" xmlns:cx2="http://schemas.microsoft.com/office/drawing/2015/10/21/chartex" xmlns:mc="http://schemas.openxmlformats.org/markup-compatibility/2006" xmlns:o="urn:schemas-microsoft-com:office:office" xmlns:r="http://schemas.openxmlformats.org/officeDocument/2006/relationships" xmlns:m="http://schemas.openxmlformats.org/officeDocument/2006/math" xmlns:v="urn:schemas-microsoft-com:vml" xmlns:wp14="http://schemas.microsoft.com/office/word/2010/wordprocessingDrawing" xmlns:wp="http://schemas.openxmlformats.org/drawingml/2006/wordprocessingDrawing" xmlns:w10="urn:schemas-microsoft-com:office:word" xmlns:w="http://schemas.openxmlformats.org/wordprocessingml/2006/main" xmlns:w14="http://schemas.microsoft.com/office/word/2010/wordml" xmlns:w15="http://schemas.microsoft.com/office/word/2012/wordml" xmlns:w16se="http://schemas.microsoft.com/office/word/2015/wordml/symex" xmlns:wpg="http://schemas.microsoft.com/office/word/2010/wordprocessingGroup" xmlns:wpi="http://schemas.microsoft.com/office/word/2010/wordprocessingInk" xmlns:wne="http://schemas.microsoft.com/office/word/2006/wordml" xmlns:wps="http://schemas.microsoft.com/office/word/2010/wordprocessingShape" mc:Ignorable="w14 w15 w16se wp14">
   <w:endnote w:type="separator" w:id="-1">
     <w:p>
       <w:r>
@@ -7450,7 +7208,7 @@
 </file>
 
 <file path=word/footer1.xml><?xml version="1.0" encoding="utf-8"?>
-<w:ftr xmlns:wpc="http://schemas.microsoft.com/office/word/2010/wordprocessingCanvas" xmlns:mc="http://schemas.openxmlformats.org/markup-compatibility/2006" xmlns:o="urn:schemas-microsoft-com:office:office" xmlns:r="http://schemas.openxmlformats.org/officeDocument/2006/relationships" xmlns:m="http://schemas.openxmlformats.org/officeDocument/2006/math" xmlns:v="urn:schemas-microsoft-com:vml" xmlns:wp14="http://schemas.microsoft.com/office/word/2010/wordprocessingDrawing" xmlns:wp="http://schemas.openxmlformats.org/drawingml/2006/wordprocessingDrawing" xmlns:w10="urn:schemas-microsoft-com:office:word" xmlns:w="http://schemas.openxmlformats.org/wordprocessingml/2006/main" xmlns:w14="http://schemas.microsoft.com/office/word/2010/wordml" xmlns:wpg="http://schemas.microsoft.com/office/word/2010/wordprocessingGroup" xmlns:wpi="http://schemas.microsoft.com/office/word/2010/wordprocessingInk" xmlns:wne="http://schemas.microsoft.com/office/word/2006/wordml" xmlns:wps="http://schemas.microsoft.com/office/word/2010/wordprocessingShape" mc:Ignorable="w14 wp14">
+<w:ftr xmlns:wpc="http://schemas.microsoft.com/office/word/2010/wordprocessingCanvas" xmlns:cx="http://schemas.microsoft.com/office/drawing/2014/chartex" xmlns:cx1="http://schemas.microsoft.com/office/drawing/2015/9/8/chartex" xmlns:cx2="http://schemas.microsoft.com/office/drawing/2015/10/21/chartex" xmlns:mc="http://schemas.openxmlformats.org/markup-compatibility/2006" xmlns:o="urn:schemas-microsoft-com:office:office" xmlns:r="http://schemas.openxmlformats.org/officeDocument/2006/relationships" xmlns:m="http://schemas.openxmlformats.org/officeDocument/2006/math" xmlns:v="urn:schemas-microsoft-com:vml" xmlns:wp14="http://schemas.microsoft.com/office/word/2010/wordprocessingDrawing" xmlns:wp="http://schemas.openxmlformats.org/drawingml/2006/wordprocessingDrawing" xmlns:w10="urn:schemas-microsoft-com:office:word" xmlns:w="http://schemas.openxmlformats.org/wordprocessingml/2006/main" xmlns:w14="http://schemas.microsoft.com/office/word/2010/wordml" xmlns:w15="http://schemas.microsoft.com/office/word/2012/wordml" xmlns:w16se="http://schemas.microsoft.com/office/word/2015/wordml/symex" xmlns:wpg="http://schemas.microsoft.com/office/word/2010/wordprocessingGroup" xmlns:wpi="http://schemas.microsoft.com/office/word/2010/wordprocessingInk" xmlns:wne="http://schemas.microsoft.com/office/word/2006/wordml" xmlns:wps="http://schemas.microsoft.com/office/word/2010/wordprocessingShape" mc:Ignorable="w14 w15 w16se wp14">
   <w:p>
     <w:pPr>
       <w:tabs>
@@ -7526,25 +7284,7 @@
         <w:sz w:val="16"/>
         <w:szCs w:val="16"/>
       </w:rPr>
-      <w:t xml:space="preserve"> </w:t>
-    </w:r>
-    <w:proofErr w:type="spellStart"/>
-    <w:r>
-      <w:rPr>
-        <w:rFonts w:ascii="Arial" w:eastAsia="Arial" w:hAnsi="Arial" w:cs="Arial"/>
-        <w:sz w:val="16"/>
-        <w:szCs w:val="16"/>
-      </w:rPr>
-      <w:t>Mag</w:t>
-    </w:r>
-    <w:proofErr w:type="spellEnd"/>
-    <w:r>
-      <w:rPr>
-        <w:rFonts w:ascii="Arial" w:eastAsia="Arial" w:hAnsi="Arial" w:cs="Arial"/>
-        <w:sz w:val="16"/>
-        <w:szCs w:val="16"/>
-      </w:rPr>
-      <w:t xml:space="preserve">. Ing. Gabriela Salem </w:t>
+      <w:t xml:space="preserve"> Mag. Ing. Gabriela Salem </w:t>
     </w:r>
     <w:r>
       <w:rPr>
@@ -7561,31 +7301,14 @@
         <w:szCs w:val="16"/>
       </w:rPr>
       <w:tab/>
-    </w:r>
-    <w:proofErr w:type="spellStart"/>
-    <w:r>
-      <w:rPr>
-        <w:rFonts w:ascii="Arial" w:eastAsia="Arial" w:hAnsi="Arial" w:cs="Arial"/>
-        <w:sz w:val="16"/>
-        <w:szCs w:val="16"/>
-      </w:rPr>
-      <w:t>Template</w:t>
-    </w:r>
-    <w:proofErr w:type="spellEnd"/>
-    <w:r>
-      <w:rPr>
-        <w:rFonts w:ascii="Arial" w:eastAsia="Arial" w:hAnsi="Arial" w:cs="Arial"/>
-        <w:sz w:val="16"/>
-        <w:szCs w:val="16"/>
-      </w:rPr>
-      <w:t xml:space="preserve"> 2016</w:t>
+      <w:t>Template 2016</w:t>
     </w:r>
   </w:p>
 </w:ftr>
 </file>
 
 <file path=word/footnotes.xml><?xml version="1.0" encoding="utf-8"?>
-<w:footnotes xmlns:wpc="http://schemas.microsoft.com/office/word/2010/wordprocessingCanvas" xmlns:mc="http://schemas.openxmlformats.org/markup-compatibility/2006" xmlns:o="urn:schemas-microsoft-com:office:office" xmlns:r="http://schemas.openxmlformats.org/officeDocument/2006/relationships" xmlns:m="http://schemas.openxmlformats.org/officeDocument/2006/math" xmlns:v="urn:schemas-microsoft-com:vml" xmlns:wp14="http://schemas.microsoft.com/office/word/2010/wordprocessingDrawing" xmlns:wp="http://schemas.openxmlformats.org/drawingml/2006/wordprocessingDrawing" xmlns:w10="urn:schemas-microsoft-com:office:word" xmlns:w="http://schemas.openxmlformats.org/wordprocessingml/2006/main" xmlns:w14="http://schemas.microsoft.com/office/word/2010/wordml" xmlns:wpg="http://schemas.microsoft.com/office/word/2010/wordprocessingGroup" xmlns:wpi="http://schemas.microsoft.com/office/word/2010/wordprocessingInk" xmlns:wne="http://schemas.microsoft.com/office/word/2006/wordml" xmlns:wps="http://schemas.microsoft.com/office/word/2010/wordprocessingShape" mc:Ignorable="w14 wp14">
+<w:footnotes xmlns:wpc="http://schemas.microsoft.com/office/word/2010/wordprocessingCanvas" xmlns:cx="http://schemas.microsoft.com/office/drawing/2014/chartex" xmlns:cx1="http://schemas.microsoft.com/office/drawing/2015/9/8/chartex" xmlns:cx2="http://schemas.microsoft.com/office/drawing/2015/10/21/chartex" xmlns:mc="http://schemas.openxmlformats.org/markup-compatibility/2006" xmlns:o="urn:schemas-microsoft-com:office:office" xmlns:r="http://schemas.openxmlformats.org/officeDocument/2006/relationships" xmlns:m="http://schemas.openxmlformats.org/officeDocument/2006/math" xmlns:v="urn:schemas-microsoft-com:vml" xmlns:wp14="http://schemas.microsoft.com/office/word/2010/wordprocessingDrawing" xmlns:wp="http://schemas.openxmlformats.org/drawingml/2006/wordprocessingDrawing" xmlns:w10="urn:schemas-microsoft-com:office:word" xmlns:w="http://schemas.openxmlformats.org/wordprocessingml/2006/main" xmlns:w14="http://schemas.microsoft.com/office/word/2010/wordml" xmlns:w15="http://schemas.microsoft.com/office/word/2012/wordml" xmlns:w16se="http://schemas.microsoft.com/office/word/2015/wordml/symex" xmlns:wpg="http://schemas.microsoft.com/office/word/2010/wordprocessingGroup" xmlns:wpi="http://schemas.microsoft.com/office/word/2010/wordprocessingInk" xmlns:wne="http://schemas.microsoft.com/office/word/2006/wordml" xmlns:wps="http://schemas.microsoft.com/office/word/2010/wordprocessingShape" mc:Ignorable="w14 w15 w16se wp14">
   <w:footnote w:type="separator" w:id="-1">
     <w:p>
       <w:r>
@@ -7604,7 +7327,7 @@
 </file>
 
 <file path=word/header1.xml><?xml version="1.0" encoding="utf-8"?>
-<w:hdr xmlns:wpc="http://schemas.microsoft.com/office/word/2010/wordprocessingCanvas" xmlns:mc="http://schemas.openxmlformats.org/markup-compatibility/2006" xmlns:o="urn:schemas-microsoft-com:office:office" xmlns:r="http://schemas.openxmlformats.org/officeDocument/2006/relationships" xmlns:m="http://schemas.openxmlformats.org/officeDocument/2006/math" xmlns:v="urn:schemas-microsoft-com:vml" xmlns:wp14="http://schemas.microsoft.com/office/word/2010/wordprocessingDrawing" xmlns:wp="http://schemas.openxmlformats.org/drawingml/2006/wordprocessingDrawing" xmlns:w10="urn:schemas-microsoft-com:office:word" xmlns:w="http://schemas.openxmlformats.org/wordprocessingml/2006/main" xmlns:w14="http://schemas.microsoft.com/office/word/2010/wordml" xmlns:wpg="http://schemas.microsoft.com/office/word/2010/wordprocessingGroup" xmlns:wpi="http://schemas.microsoft.com/office/word/2010/wordprocessingInk" xmlns:wne="http://schemas.microsoft.com/office/word/2006/wordml" xmlns:wps="http://schemas.microsoft.com/office/word/2010/wordprocessingShape" mc:Ignorable="w14 wp14">
+<w:hdr xmlns:wpc="http://schemas.microsoft.com/office/word/2010/wordprocessingCanvas" xmlns:cx="http://schemas.microsoft.com/office/drawing/2014/chartex" xmlns:cx1="http://schemas.microsoft.com/office/drawing/2015/9/8/chartex" xmlns:cx2="http://schemas.microsoft.com/office/drawing/2015/10/21/chartex" xmlns:mc="http://schemas.openxmlformats.org/markup-compatibility/2006" xmlns:o="urn:schemas-microsoft-com:office:office" xmlns:r="http://schemas.openxmlformats.org/officeDocument/2006/relationships" xmlns:m="http://schemas.openxmlformats.org/officeDocument/2006/math" xmlns:v="urn:schemas-microsoft-com:vml" xmlns:wp14="http://schemas.microsoft.com/office/word/2010/wordprocessingDrawing" xmlns:wp="http://schemas.openxmlformats.org/drawingml/2006/wordprocessingDrawing" xmlns:w10="urn:schemas-microsoft-com:office:word" xmlns:w="http://schemas.openxmlformats.org/wordprocessingml/2006/main" xmlns:w14="http://schemas.microsoft.com/office/word/2010/wordml" xmlns:w15="http://schemas.microsoft.com/office/word/2012/wordml" xmlns:w16se="http://schemas.microsoft.com/office/word/2015/wordml/symex" xmlns:wpg="http://schemas.microsoft.com/office/word/2010/wordprocessingGroup" xmlns:wpi="http://schemas.microsoft.com/office/word/2010/wordprocessingInk" xmlns:wne="http://schemas.microsoft.com/office/word/2006/wordml" xmlns:wps="http://schemas.microsoft.com/office/word/2010/wordprocessingShape" mc:Ignorable="w14 w15 w16se wp14">
   <w:p>
     <w:pPr>
       <w:widowControl w:val="0"/>
@@ -7933,8 +7656,8 @@
 </file>
 
 <file path=word/numbering.xml><?xml version="1.0" encoding="utf-8"?>
-<w:numbering xmlns:wpc="http://schemas.microsoft.com/office/word/2010/wordprocessingCanvas" xmlns:mc="http://schemas.openxmlformats.org/markup-compatibility/2006" xmlns:o="urn:schemas-microsoft-com:office:office" xmlns:r="http://schemas.openxmlformats.org/officeDocument/2006/relationships" xmlns:m="http://schemas.openxmlformats.org/officeDocument/2006/math" xmlns:v="urn:schemas-microsoft-com:vml" xmlns:wp14="http://schemas.microsoft.com/office/word/2010/wordprocessingDrawing" xmlns:wp="http://schemas.openxmlformats.org/drawingml/2006/wordprocessingDrawing" xmlns:w10="urn:schemas-microsoft-com:office:word" xmlns:w="http://schemas.openxmlformats.org/wordprocessingml/2006/main" xmlns:w14="http://schemas.microsoft.com/office/word/2010/wordml" xmlns:wpg="http://schemas.microsoft.com/office/word/2010/wordprocessingGroup" xmlns:wpi="http://schemas.microsoft.com/office/word/2010/wordprocessingInk" xmlns:wne="http://schemas.microsoft.com/office/word/2006/wordml" xmlns:wps="http://schemas.microsoft.com/office/word/2010/wordprocessingShape" mc:Ignorable="w14 wp14">
-  <w:abstractNum w:abstractNumId="0">
+<w:numbering xmlns:wpc="http://schemas.microsoft.com/office/word/2010/wordprocessingCanvas" xmlns:cx="http://schemas.microsoft.com/office/drawing/2014/chartex" xmlns:cx1="http://schemas.microsoft.com/office/drawing/2015/9/8/chartex" xmlns:cx2="http://schemas.microsoft.com/office/drawing/2015/10/21/chartex" xmlns:mc="http://schemas.openxmlformats.org/markup-compatibility/2006" xmlns:o="urn:schemas-microsoft-com:office:office" xmlns:r="http://schemas.openxmlformats.org/officeDocument/2006/relationships" xmlns:m="http://schemas.openxmlformats.org/officeDocument/2006/math" xmlns:v="urn:schemas-microsoft-com:vml" xmlns:wp14="http://schemas.microsoft.com/office/word/2010/wordprocessingDrawing" xmlns:wp="http://schemas.openxmlformats.org/drawingml/2006/wordprocessingDrawing" xmlns:w10="urn:schemas-microsoft-com:office:word" xmlns:w="http://schemas.openxmlformats.org/wordprocessingml/2006/main" xmlns:w14="http://schemas.microsoft.com/office/word/2010/wordml" xmlns:w15="http://schemas.microsoft.com/office/word/2012/wordml" xmlns:w16se="http://schemas.microsoft.com/office/word/2015/wordml/symex" xmlns:wpg="http://schemas.microsoft.com/office/word/2010/wordprocessingGroup" xmlns:wpi="http://schemas.microsoft.com/office/word/2010/wordprocessingInk" xmlns:wne="http://schemas.microsoft.com/office/word/2006/wordml" xmlns:wps="http://schemas.microsoft.com/office/word/2010/wordprocessingShape" mc:Ignorable="w14 w15 w16se wp14">
+  <w:abstractNum w:abstractNumId="0" w15:restartNumberingAfterBreak="0">
     <w:nsid w:val="046372E7"/>
     <w:multiLevelType w:val="multilevel"/>
     <w:tmpl w:val="BDDC23E0"/>
@@ -8047,7 +7770,7 @@
       </w:rPr>
     </w:lvl>
   </w:abstractNum>
-  <w:abstractNum w:abstractNumId="1">
+  <w:abstractNum w:abstractNumId="1" w15:restartNumberingAfterBreak="0">
     <w:nsid w:val="138C1843"/>
     <w:multiLevelType w:val="multilevel"/>
     <w:tmpl w:val="CB8C54F4"/>
@@ -8160,7 +7883,7 @@
       </w:rPr>
     </w:lvl>
   </w:abstractNum>
-  <w:abstractNum w:abstractNumId="2">
+  <w:abstractNum w:abstractNumId="2" w15:restartNumberingAfterBreak="0">
     <w:nsid w:val="1C1166E5"/>
     <w:multiLevelType w:val="multilevel"/>
     <w:tmpl w:val="5566B06A"/>
@@ -8250,7 +7973,7 @@
       </w:pPr>
     </w:lvl>
   </w:abstractNum>
-  <w:abstractNum w:abstractNumId="3">
+  <w:abstractNum w:abstractNumId="3" w15:restartNumberingAfterBreak="0">
     <w:nsid w:val="20AF0CEB"/>
     <w:multiLevelType w:val="multilevel"/>
     <w:tmpl w:val="68B8D482"/>
@@ -8372,7 +8095,120 @@
       </w:rPr>
     </w:lvl>
   </w:abstractNum>
-  <w:abstractNum w:abstractNumId="4">
+  <w:abstractNum w:abstractNumId="4" w15:restartNumberingAfterBreak="0">
+    <w:nsid w:val="296B33ED"/>
+    <w:multiLevelType w:val="hybridMultilevel"/>
+    <w:tmpl w:val="860E6CE4"/>
+    <w:lvl w:ilvl="0" w:tplc="2C0A0001">
+      <w:start w:val="1"/>
+      <w:numFmt w:val="bullet"/>
+      <w:lvlText w:val=""/>
+      <w:lvlJc w:val="left"/>
+      <w:pPr>
+        <w:ind w:left="720" w:hanging="360"/>
+      </w:pPr>
+      <w:rPr>
+        <w:rFonts w:ascii="Symbol" w:hAnsi="Symbol" w:hint="default"/>
+      </w:rPr>
+    </w:lvl>
+    <w:lvl w:ilvl="1" w:tplc="2C0A0003" w:tentative="1">
+      <w:start w:val="1"/>
+      <w:numFmt w:val="bullet"/>
+      <w:lvlText w:val="o"/>
+      <w:lvlJc w:val="left"/>
+      <w:pPr>
+        <w:ind w:left="1440" w:hanging="360"/>
+      </w:pPr>
+      <w:rPr>
+        <w:rFonts w:ascii="Courier New" w:hAnsi="Courier New" w:cs="Courier New" w:hint="default"/>
+      </w:rPr>
+    </w:lvl>
+    <w:lvl w:ilvl="2" w:tplc="2C0A0005" w:tentative="1">
+      <w:start w:val="1"/>
+      <w:numFmt w:val="bullet"/>
+      <w:lvlText w:val=""/>
+      <w:lvlJc w:val="left"/>
+      <w:pPr>
+        <w:ind w:left="2160" w:hanging="360"/>
+      </w:pPr>
+      <w:rPr>
+        <w:rFonts w:ascii="Wingdings" w:hAnsi="Wingdings" w:hint="default"/>
+      </w:rPr>
+    </w:lvl>
+    <w:lvl w:ilvl="3" w:tplc="2C0A0001" w:tentative="1">
+      <w:start w:val="1"/>
+      <w:numFmt w:val="bullet"/>
+      <w:lvlText w:val=""/>
+      <w:lvlJc w:val="left"/>
+      <w:pPr>
+        <w:ind w:left="2880" w:hanging="360"/>
+      </w:pPr>
+      <w:rPr>
+        <w:rFonts w:ascii="Symbol" w:hAnsi="Symbol" w:hint="default"/>
+      </w:rPr>
+    </w:lvl>
+    <w:lvl w:ilvl="4" w:tplc="2C0A0003" w:tentative="1">
+      <w:start w:val="1"/>
+      <w:numFmt w:val="bullet"/>
+      <w:lvlText w:val="o"/>
+      <w:lvlJc w:val="left"/>
+      <w:pPr>
+        <w:ind w:left="3600" w:hanging="360"/>
+      </w:pPr>
+      <w:rPr>
+        <w:rFonts w:ascii="Courier New" w:hAnsi="Courier New" w:cs="Courier New" w:hint="default"/>
+      </w:rPr>
+    </w:lvl>
+    <w:lvl w:ilvl="5" w:tplc="2C0A0005" w:tentative="1">
+      <w:start w:val="1"/>
+      <w:numFmt w:val="bullet"/>
+      <w:lvlText w:val=""/>
+      <w:lvlJc w:val="left"/>
+      <w:pPr>
+        <w:ind w:left="4320" w:hanging="360"/>
+      </w:pPr>
+      <w:rPr>
+        <w:rFonts w:ascii="Wingdings" w:hAnsi="Wingdings" w:hint="default"/>
+      </w:rPr>
+    </w:lvl>
+    <w:lvl w:ilvl="6" w:tplc="2C0A0001" w:tentative="1">
+      <w:start w:val="1"/>
+      <w:numFmt w:val="bullet"/>
+      <w:lvlText w:val=""/>
+      <w:lvlJc w:val="left"/>
+      <w:pPr>
+        <w:ind w:left="5040" w:hanging="360"/>
+      </w:pPr>
+      <w:rPr>
+        <w:rFonts w:ascii="Symbol" w:hAnsi="Symbol" w:hint="default"/>
+      </w:rPr>
+    </w:lvl>
+    <w:lvl w:ilvl="7" w:tplc="2C0A0003" w:tentative="1">
+      <w:start w:val="1"/>
+      <w:numFmt w:val="bullet"/>
+      <w:lvlText w:val="o"/>
+      <w:lvlJc w:val="left"/>
+      <w:pPr>
+        <w:ind w:left="5760" w:hanging="360"/>
+      </w:pPr>
+      <w:rPr>
+        <w:rFonts w:ascii="Courier New" w:hAnsi="Courier New" w:cs="Courier New" w:hint="default"/>
+      </w:rPr>
+    </w:lvl>
+    <w:lvl w:ilvl="8" w:tplc="2C0A0005" w:tentative="1">
+      <w:start w:val="1"/>
+      <w:numFmt w:val="bullet"/>
+      <w:lvlText w:val=""/>
+      <w:lvlJc w:val="left"/>
+      <w:pPr>
+        <w:ind w:left="6480" w:hanging="360"/>
+      </w:pPr>
+      <w:rPr>
+        <w:rFonts w:ascii="Wingdings" w:hAnsi="Wingdings" w:hint="default"/>
+      </w:rPr>
+    </w:lvl>
+  </w:abstractNum>
+  <w:abstractNum w:abstractNumId="5" w15:restartNumberingAfterBreak="0">
     <w:nsid w:val="2D210FE0"/>
     <w:multiLevelType w:val="multilevel"/>
     <w:tmpl w:val="7A3E1522"/>
@@ -8485,7 +8321,7 @@
       </w:rPr>
     </w:lvl>
   </w:abstractNum>
-  <w:abstractNum w:abstractNumId="5">
+  <w:abstractNum w:abstractNumId="6" w15:restartNumberingAfterBreak="0">
     <w:nsid w:val="3C5371C4"/>
     <w:multiLevelType w:val="multilevel"/>
     <w:tmpl w:val="71C4F798"/>
@@ -8607,7 +8443,7 @@
       </w:rPr>
     </w:lvl>
   </w:abstractNum>
-  <w:abstractNum w:abstractNumId="6">
+  <w:abstractNum w:abstractNumId="7" w15:restartNumberingAfterBreak="0">
     <w:nsid w:val="51AF64CC"/>
     <w:multiLevelType w:val="multilevel"/>
     <w:tmpl w:val="62A26A24"/>
@@ -8720,7 +8556,7 @@
       </w:rPr>
     </w:lvl>
   </w:abstractNum>
-  <w:abstractNum w:abstractNumId="7">
+  <w:abstractNum w:abstractNumId="8" w15:restartNumberingAfterBreak="0">
     <w:nsid w:val="755B76E0"/>
     <w:multiLevelType w:val="multilevel"/>
     <w:tmpl w:val="853E29E0"/>
@@ -8833,7 +8669,7 @@
       </w:rPr>
     </w:lvl>
   </w:abstractNum>
-  <w:abstractNum w:abstractNumId="8">
+  <w:abstractNum w:abstractNumId="9" w15:restartNumberingAfterBreak="0">
     <w:nsid w:val="7B0827B3"/>
     <w:multiLevelType w:val="multilevel"/>
     <w:tmpl w:val="8B84F10E"/>
@@ -8956,10 +8792,10 @@
     </w:lvl>
   </w:abstractNum>
   <w:num w:numId="1">
-    <w:abstractNumId w:val="7"/>
+    <w:abstractNumId w:val="8"/>
   </w:num>
   <w:num w:numId="2">
-    <w:abstractNumId w:val="8"/>
+    <w:abstractNumId w:val="9"/>
   </w:num>
   <w:num w:numId="3">
     <w:abstractNumId w:val="3"/>
@@ -8968,25 +8804,28 @@
     <w:abstractNumId w:val="2"/>
   </w:num>
   <w:num w:numId="5">
-    <w:abstractNumId w:val="5"/>
+    <w:abstractNumId w:val="6"/>
   </w:num>
   <w:num w:numId="6">
     <w:abstractNumId w:val="0"/>
   </w:num>
   <w:num w:numId="7">
-    <w:abstractNumId w:val="6"/>
+    <w:abstractNumId w:val="7"/>
   </w:num>
   <w:num w:numId="8">
-    <w:abstractNumId w:val="4"/>
+    <w:abstractNumId w:val="5"/>
   </w:num>
   <w:num w:numId="9">
     <w:abstractNumId w:val="1"/>
+  </w:num>
+  <w:num w:numId="10">
+    <w:abstractNumId w:val="4"/>
   </w:num>
 </w:numbering>
 </file>
 
 <file path=word/styles.xml><?xml version="1.0" encoding="utf-8"?>
-<w:styles xmlns:mc="http://schemas.openxmlformats.org/markup-compatibility/2006" xmlns:r="http://schemas.openxmlformats.org/officeDocument/2006/relationships" xmlns:w="http://schemas.openxmlformats.org/wordprocessingml/2006/main" xmlns:w14="http://schemas.microsoft.com/office/word/2010/wordml" mc:Ignorable="w14">
+<w:styles xmlns:mc="http://schemas.openxmlformats.org/markup-compatibility/2006" xmlns:r="http://schemas.openxmlformats.org/officeDocument/2006/relationships" xmlns:w="http://schemas.openxmlformats.org/wordprocessingml/2006/main" xmlns:w14="http://schemas.microsoft.com/office/word/2010/wordml" xmlns:w15="http://schemas.microsoft.com/office/word/2012/wordml" xmlns:w16se="http://schemas.microsoft.com/office/word/2015/wordml/symex" mc:Ignorable="w14 w15 w16se">
   <w:docDefaults>
     <w:rPrDefault>
       <w:rPr>
@@ -8999,144 +8838,379 @@
     </w:rPrDefault>
     <w:pPrDefault/>
   </w:docDefaults>
-  <w:latentStyles w:defLockedState="0" w:defUIPriority="99" w:defSemiHidden="1" w:defUnhideWhenUsed="1" w:defQFormat="0" w:count="267">
-    <w:lsdException w:name="Normal" w:semiHidden="0" w:uiPriority="0" w:unhideWhenUsed="0" w:qFormat="1"/>
-    <w:lsdException w:name="heading 1" w:semiHidden="0" w:uiPriority="9" w:unhideWhenUsed="0" w:qFormat="1"/>
-    <w:lsdException w:name="heading 2" w:uiPriority="9" w:qFormat="1"/>
-    <w:lsdException w:name="heading 3" w:uiPriority="9" w:qFormat="1"/>
-    <w:lsdException w:name="heading 4" w:uiPriority="9" w:qFormat="1"/>
-    <w:lsdException w:name="heading 5" w:uiPriority="9" w:qFormat="1"/>
-    <w:lsdException w:name="heading 6" w:uiPriority="9" w:qFormat="1"/>
-    <w:lsdException w:name="heading 7" w:uiPriority="9" w:qFormat="1"/>
-    <w:lsdException w:name="heading 8" w:uiPriority="9" w:qFormat="1"/>
-    <w:lsdException w:name="heading 9" w:uiPriority="9" w:qFormat="1"/>
-    <w:lsdException w:name="toc 1" w:uiPriority="39"/>
-    <w:lsdException w:name="toc 2" w:uiPriority="39"/>
-    <w:lsdException w:name="toc 3" w:uiPriority="39"/>
-    <w:lsdException w:name="toc 4" w:uiPriority="39"/>
-    <w:lsdException w:name="toc 5" w:uiPriority="39"/>
-    <w:lsdException w:name="toc 6" w:uiPriority="39"/>
-    <w:lsdException w:name="toc 7" w:uiPriority="39"/>
-    <w:lsdException w:name="toc 8" w:uiPriority="39"/>
-    <w:lsdException w:name="toc 9" w:uiPriority="39"/>
-    <w:lsdException w:name="caption" w:uiPriority="35" w:qFormat="1"/>
-    <w:lsdException w:name="Title" w:semiHidden="0" w:uiPriority="10" w:unhideWhenUsed="0" w:qFormat="1"/>
-    <w:lsdException w:name="Default Paragraph Font" w:uiPriority="1"/>
-    <w:lsdException w:name="Subtitle" w:semiHidden="0" w:uiPriority="11" w:unhideWhenUsed="0" w:qFormat="1"/>
-    <w:lsdException w:name="Strong" w:semiHidden="0" w:uiPriority="22" w:unhideWhenUsed="0" w:qFormat="1"/>
-    <w:lsdException w:name="Emphasis" w:semiHidden="0" w:uiPriority="20" w:unhideWhenUsed="0" w:qFormat="1"/>
-    <w:lsdException w:name="Table Grid" w:semiHidden="0" w:uiPriority="59" w:unhideWhenUsed="0"/>
-    <w:lsdException w:name="Placeholder Text" w:unhideWhenUsed="0"/>
-    <w:lsdException w:name="No Spacing" w:semiHidden="0" w:uiPriority="1" w:unhideWhenUsed="0" w:qFormat="1"/>
-    <w:lsdException w:name="Light Shading" w:semiHidden="0" w:uiPriority="60" w:unhideWhenUsed="0"/>
-    <w:lsdException w:name="Light List" w:semiHidden="0" w:uiPriority="61" w:unhideWhenUsed="0"/>
-    <w:lsdException w:name="Light Grid" w:semiHidden="0" w:uiPriority="62" w:unhideWhenUsed="0"/>
-    <w:lsdException w:name="Medium Shading 1" w:semiHidden="0" w:uiPriority="63" w:unhideWhenUsed="0"/>
-    <w:lsdException w:name="Medium Shading 2" w:semiHidden="0" w:uiPriority="64" w:unhideWhenUsed="0"/>
-    <w:lsdException w:name="Medium List 1" w:semiHidden="0" w:uiPriority="65" w:unhideWhenUsed="0"/>
-    <w:lsdException w:name="Medium List 2" w:semiHidden="0" w:uiPriority="66" w:unhideWhenUsed="0"/>
-    <w:lsdException w:name="Medium Grid 1" w:semiHidden="0" w:uiPriority="67" w:unhideWhenUsed="0"/>
-    <w:lsdException w:name="Medium Grid 2" w:semiHidden="0" w:uiPriority="68" w:unhideWhenUsed="0"/>
-    <w:lsdException w:name="Medium Grid 3" w:semiHidden="0" w:uiPriority="69" w:unhideWhenUsed="0"/>
-    <w:lsdException w:name="Dark List" w:semiHidden="0" w:uiPriority="70" w:unhideWhenUsed="0"/>
-    <w:lsdException w:name="Colorful Shading" w:semiHidden="0" w:uiPriority="71" w:unhideWhenUsed="0"/>
-    <w:lsdException w:name="Colorful List" w:semiHidden="0" w:uiPriority="72" w:unhideWhenUsed="0"/>
-    <w:lsdException w:name="Colorful Grid" w:semiHidden="0" w:uiPriority="73" w:unhideWhenUsed="0"/>
-    <w:lsdException w:name="Light Shading Accent 1" w:semiHidden="0" w:uiPriority="60" w:unhideWhenUsed="0"/>
-    <w:lsdException w:name="Light List Accent 1" w:semiHidden="0" w:uiPriority="61" w:unhideWhenUsed="0"/>
-    <w:lsdException w:name="Light Grid Accent 1" w:semiHidden="0" w:uiPriority="62" w:unhideWhenUsed="0"/>
-    <w:lsdException w:name="Medium Shading 1 Accent 1" w:semiHidden="0" w:uiPriority="63" w:unhideWhenUsed="0"/>
-    <w:lsdException w:name="Medium Shading 2 Accent 1" w:semiHidden="0" w:uiPriority="64" w:unhideWhenUsed="0"/>
-    <w:lsdException w:name="Medium List 1 Accent 1" w:semiHidden="0" w:uiPriority="65" w:unhideWhenUsed="0"/>
-    <w:lsdException w:name="Revision" w:unhideWhenUsed="0"/>
-    <w:lsdException w:name="List Paragraph" w:semiHidden="0" w:uiPriority="34" w:unhideWhenUsed="0" w:qFormat="1"/>
-    <w:lsdException w:name="Quote" w:semiHidden="0" w:uiPriority="29" w:unhideWhenUsed="0" w:qFormat="1"/>
-    <w:lsdException w:name="Intense Quote" w:semiHidden="0" w:uiPriority="30" w:unhideWhenUsed="0" w:qFormat="1"/>
-    <w:lsdException w:name="Medium List 2 Accent 1" w:semiHidden="0" w:uiPriority="66" w:unhideWhenUsed="0"/>
-    <w:lsdException w:name="Medium Grid 1 Accent 1" w:semiHidden="0" w:uiPriority="67" w:unhideWhenUsed="0"/>
-    <w:lsdException w:name="Medium Grid 2 Accent 1" w:semiHidden="0" w:uiPriority="68" w:unhideWhenUsed="0"/>
-    <w:lsdException w:name="Medium Grid 3 Accent 1" w:semiHidden="0" w:uiPriority="69" w:unhideWhenUsed="0"/>
-    <w:lsdException w:name="Dark List Accent 1" w:semiHidden="0" w:uiPriority="70" w:unhideWhenUsed="0"/>
-    <w:lsdException w:name="Colorful Shading Accent 1" w:semiHidden="0" w:uiPriority="71" w:unhideWhenUsed="0"/>
-    <w:lsdException w:name="Colorful List Accent 1" w:semiHidden="0" w:uiPriority="72" w:unhideWhenUsed="0"/>
-    <w:lsdException w:name="Colorful Grid Accent 1" w:semiHidden="0" w:uiPriority="73" w:unhideWhenUsed="0"/>
-    <w:lsdException w:name="Light Shading Accent 2" w:semiHidden="0" w:uiPriority="60" w:unhideWhenUsed="0"/>
-    <w:lsdException w:name="Light List Accent 2" w:semiHidden="0" w:uiPriority="61" w:unhideWhenUsed="0"/>
-    <w:lsdException w:name="Light Grid Accent 2" w:semiHidden="0" w:uiPriority="62" w:unhideWhenUsed="0"/>
-    <w:lsdException w:name="Medium Shading 1 Accent 2" w:semiHidden="0" w:uiPriority="63" w:unhideWhenUsed="0"/>
-    <w:lsdException w:name="Medium Shading 2 Accent 2" w:semiHidden="0" w:uiPriority="64" w:unhideWhenUsed="0"/>
-    <w:lsdException w:name="Medium List 1 Accent 2" w:semiHidden="0" w:uiPriority="65" w:unhideWhenUsed="0"/>
-    <w:lsdException w:name="Medium List 2 Accent 2" w:semiHidden="0" w:uiPriority="66" w:unhideWhenUsed="0"/>
-    <w:lsdException w:name="Medium Grid 1 Accent 2" w:semiHidden="0" w:uiPriority="67" w:unhideWhenUsed="0"/>
-    <w:lsdException w:name="Medium Grid 2 Accent 2" w:semiHidden="0" w:uiPriority="68" w:unhideWhenUsed="0"/>
-    <w:lsdException w:name="Medium Grid 3 Accent 2" w:semiHidden="0" w:uiPriority="69" w:unhideWhenUsed="0"/>
-    <w:lsdException w:name="Dark List Accent 2" w:semiHidden="0" w:uiPriority="70" w:unhideWhenUsed="0"/>
-    <w:lsdException w:name="Colorful Shading Accent 2" w:semiHidden="0" w:uiPriority="71" w:unhideWhenUsed="0"/>
-    <w:lsdException w:name="Colorful List Accent 2" w:semiHidden="0" w:uiPriority="72" w:unhideWhenUsed="0"/>
-    <w:lsdException w:name="Colorful Grid Accent 2" w:semiHidden="0" w:uiPriority="73" w:unhideWhenUsed="0"/>
-    <w:lsdException w:name="Light Shading Accent 3" w:semiHidden="0" w:uiPriority="60" w:unhideWhenUsed="0"/>
-    <w:lsdException w:name="Light List Accent 3" w:semiHidden="0" w:uiPriority="61" w:unhideWhenUsed="0"/>
-    <w:lsdException w:name="Light Grid Accent 3" w:semiHidden="0" w:uiPriority="62" w:unhideWhenUsed="0"/>
-    <w:lsdException w:name="Medium Shading 1 Accent 3" w:semiHidden="0" w:uiPriority="63" w:unhideWhenUsed="0"/>
-    <w:lsdException w:name="Medium Shading 2 Accent 3" w:semiHidden="0" w:uiPriority="64" w:unhideWhenUsed="0"/>
-    <w:lsdException w:name="Medium List 1 Accent 3" w:semiHidden="0" w:uiPriority="65" w:unhideWhenUsed="0"/>
-    <w:lsdException w:name="Medium List 2 Accent 3" w:semiHidden="0" w:uiPriority="66" w:unhideWhenUsed="0"/>
-    <w:lsdException w:name="Medium Grid 1 Accent 3" w:semiHidden="0" w:uiPriority="67" w:unhideWhenUsed="0"/>
-    <w:lsdException w:name="Medium Grid 2 Accent 3" w:semiHidden="0" w:uiPriority="68" w:unhideWhenUsed="0"/>
-    <w:lsdException w:name="Medium Grid 3 Accent 3" w:semiHidden="0" w:uiPriority="69" w:unhideWhenUsed="0"/>
-    <w:lsdException w:name="Dark List Accent 3" w:semiHidden="0" w:uiPriority="70" w:unhideWhenUsed="0"/>
-    <w:lsdException w:name="Colorful Shading Accent 3" w:semiHidden="0" w:uiPriority="71" w:unhideWhenUsed="0"/>
-    <w:lsdException w:name="Colorful List Accent 3" w:semiHidden="0" w:uiPriority="72" w:unhideWhenUsed="0"/>
-    <w:lsdException w:name="Colorful Grid Accent 3" w:semiHidden="0" w:uiPriority="73" w:unhideWhenUsed="0"/>
-    <w:lsdException w:name="Light Shading Accent 4" w:semiHidden="0" w:uiPriority="60" w:unhideWhenUsed="0"/>
-    <w:lsdException w:name="Light List Accent 4" w:semiHidden="0" w:uiPriority="61" w:unhideWhenUsed="0"/>
-    <w:lsdException w:name="Light Grid Accent 4" w:semiHidden="0" w:uiPriority="62" w:unhideWhenUsed="0"/>
-    <w:lsdException w:name="Medium Shading 1 Accent 4" w:semiHidden="0" w:uiPriority="63" w:unhideWhenUsed="0"/>
-    <w:lsdException w:name="Medium Shading 2 Accent 4" w:semiHidden="0" w:uiPriority="64" w:unhideWhenUsed="0"/>
-    <w:lsdException w:name="Medium List 1 Accent 4" w:semiHidden="0" w:uiPriority="65" w:unhideWhenUsed="0"/>
-    <w:lsdException w:name="Medium List 2 Accent 4" w:semiHidden="0" w:uiPriority="66" w:unhideWhenUsed="0"/>
-    <w:lsdException w:name="Medium Grid 1 Accent 4" w:semiHidden="0" w:uiPriority="67" w:unhideWhenUsed="0"/>
-    <w:lsdException w:name="Medium Grid 2 Accent 4" w:semiHidden="0" w:uiPriority="68" w:unhideWhenUsed="0"/>
-    <w:lsdException w:name="Medium Grid 3 Accent 4" w:semiHidden="0" w:uiPriority="69" w:unhideWhenUsed="0"/>
-    <w:lsdException w:name="Dark List Accent 4" w:semiHidden="0" w:uiPriority="70" w:unhideWhenUsed="0"/>
-    <w:lsdException w:name="Colorful Shading Accent 4" w:semiHidden="0" w:uiPriority="71" w:unhideWhenUsed="0"/>
-    <w:lsdException w:name="Colorful List Accent 4" w:semiHidden="0" w:uiPriority="72" w:unhideWhenUsed="0"/>
-    <w:lsdException w:name="Colorful Grid Accent 4" w:semiHidden="0" w:uiPriority="73" w:unhideWhenUsed="0"/>
-    <w:lsdException w:name="Light Shading Accent 5" w:semiHidden="0" w:uiPriority="60" w:unhideWhenUsed="0"/>
-    <w:lsdException w:name="Light List Accent 5" w:semiHidden="0" w:uiPriority="61" w:unhideWhenUsed="0"/>
-    <w:lsdException w:name="Light Grid Accent 5" w:semiHidden="0" w:uiPriority="62" w:unhideWhenUsed="0"/>
-    <w:lsdException w:name="Medium Shading 1 Accent 5" w:semiHidden="0" w:uiPriority="63" w:unhideWhenUsed="0"/>
-    <w:lsdException w:name="Medium Shading 2 Accent 5" w:semiHidden="0" w:uiPriority="64" w:unhideWhenUsed="0"/>
-    <w:lsdException w:name="Medium List 1 Accent 5" w:semiHidden="0" w:uiPriority="65" w:unhideWhenUsed="0"/>
-    <w:lsdException w:name="Medium List 2 Accent 5" w:semiHidden="0" w:uiPriority="66" w:unhideWhenUsed="0"/>
-    <w:lsdException w:name="Medium Grid 1 Accent 5" w:semiHidden="0" w:uiPriority="67" w:unhideWhenUsed="0"/>
-    <w:lsdException w:name="Medium Grid 2 Accent 5" w:semiHidden="0" w:uiPriority="68" w:unhideWhenUsed="0"/>
-    <w:lsdException w:name="Medium Grid 3 Accent 5" w:semiHidden="0" w:uiPriority="69" w:unhideWhenUsed="0"/>
-    <w:lsdException w:name="Dark List Accent 5" w:semiHidden="0" w:uiPriority="70" w:unhideWhenUsed="0"/>
-    <w:lsdException w:name="Colorful Shading Accent 5" w:semiHidden="0" w:uiPriority="71" w:unhideWhenUsed="0"/>
-    <w:lsdException w:name="Colorful List Accent 5" w:semiHidden="0" w:uiPriority="72" w:unhideWhenUsed="0"/>
-    <w:lsdException w:name="Colorful Grid Accent 5" w:semiHidden="0" w:uiPriority="73" w:unhideWhenUsed="0"/>
-    <w:lsdException w:name="Light Shading Accent 6" w:semiHidden="0" w:uiPriority="60" w:unhideWhenUsed="0"/>
-    <w:lsdException w:name="Light List Accent 6" w:semiHidden="0" w:uiPriority="61" w:unhideWhenUsed="0"/>
-    <w:lsdException w:name="Light Grid Accent 6" w:semiHidden="0" w:uiPriority="62" w:unhideWhenUsed="0"/>
-    <w:lsdException w:name="Medium Shading 1 Accent 6" w:semiHidden="0" w:uiPriority="63" w:unhideWhenUsed="0"/>
-    <w:lsdException w:name="Medium Shading 2 Accent 6" w:semiHidden="0" w:uiPriority="64" w:unhideWhenUsed="0"/>
-    <w:lsdException w:name="Medium List 1 Accent 6" w:semiHidden="0" w:uiPriority="65" w:unhideWhenUsed="0"/>
-    <w:lsdException w:name="Medium List 2 Accent 6" w:semiHidden="0" w:uiPriority="66" w:unhideWhenUsed="0"/>
-    <w:lsdException w:name="Medium Grid 1 Accent 6" w:semiHidden="0" w:uiPriority="67" w:unhideWhenUsed="0"/>
-    <w:lsdException w:name="Medium Grid 2 Accent 6" w:semiHidden="0" w:uiPriority="68" w:unhideWhenUsed="0"/>
-    <w:lsdException w:name="Medium Grid 3 Accent 6" w:semiHidden="0" w:uiPriority="69" w:unhideWhenUsed="0"/>
-    <w:lsdException w:name="Dark List Accent 6" w:semiHidden="0" w:uiPriority="70" w:unhideWhenUsed="0"/>
-    <w:lsdException w:name="Colorful Shading Accent 6" w:semiHidden="0" w:uiPriority="71" w:unhideWhenUsed="0"/>
-    <w:lsdException w:name="Colorful List Accent 6" w:semiHidden="0" w:uiPriority="72" w:unhideWhenUsed="0"/>
-    <w:lsdException w:name="Colorful Grid Accent 6" w:semiHidden="0" w:uiPriority="73" w:unhideWhenUsed="0"/>
-    <w:lsdException w:name="Subtle Emphasis" w:semiHidden="0" w:uiPriority="19" w:unhideWhenUsed="0" w:qFormat="1"/>
-    <w:lsdException w:name="Intense Emphasis" w:semiHidden="0" w:uiPriority="21" w:unhideWhenUsed="0" w:qFormat="1"/>
-    <w:lsdException w:name="Subtle Reference" w:semiHidden="0" w:uiPriority="31" w:unhideWhenUsed="0" w:qFormat="1"/>
-    <w:lsdException w:name="Intense Reference" w:semiHidden="0" w:uiPriority="32" w:unhideWhenUsed="0" w:qFormat="1"/>
-    <w:lsdException w:name="Book Title" w:semiHidden="0" w:uiPriority="33" w:unhideWhenUsed="0" w:qFormat="1"/>
-    <w:lsdException w:name="Bibliography" w:uiPriority="37"/>
-    <w:lsdException w:name="TOC Heading" w:uiPriority="39" w:qFormat="1"/>
+  <w:latentStyles w:defLockedState="0" w:defUIPriority="99" w:defSemiHidden="0" w:defUnhideWhenUsed="0" w:defQFormat="0" w:count="372">
+    <w:lsdException w:name="Normal" w:uiPriority="0" w:qFormat="1"/>
+    <w:lsdException w:name="heading 1" w:uiPriority="9" w:qFormat="1"/>
+    <w:lsdException w:name="heading 2" w:semiHidden="1" w:uiPriority="9" w:unhideWhenUsed="1" w:qFormat="1"/>
+    <w:lsdException w:name="heading 3" w:semiHidden="1" w:uiPriority="9" w:unhideWhenUsed="1" w:qFormat="1"/>
+    <w:lsdException w:name="heading 4" w:semiHidden="1" w:uiPriority="9" w:unhideWhenUsed="1" w:qFormat="1"/>
+    <w:lsdException w:name="heading 5" w:semiHidden="1" w:uiPriority="9" w:unhideWhenUsed="1" w:qFormat="1"/>
+    <w:lsdException w:name="heading 6" w:semiHidden="1" w:uiPriority="9" w:unhideWhenUsed="1" w:qFormat="1"/>
+    <w:lsdException w:name="heading 7" w:semiHidden="1" w:uiPriority="9" w:unhideWhenUsed="1" w:qFormat="1"/>
+    <w:lsdException w:name="heading 8" w:semiHidden="1" w:uiPriority="9" w:unhideWhenUsed="1" w:qFormat="1"/>
+    <w:lsdException w:name="heading 9" w:semiHidden="1" w:uiPriority="9" w:unhideWhenUsed="1" w:qFormat="1"/>
+    <w:lsdException w:name="index 1" w:semiHidden="1" w:unhideWhenUsed="1"/>
+    <w:lsdException w:name="index 2" w:semiHidden="1" w:unhideWhenUsed="1"/>
+    <w:lsdException w:name="index 3" w:semiHidden="1" w:unhideWhenUsed="1"/>
+    <w:lsdException w:name="index 4" w:semiHidden="1" w:unhideWhenUsed="1"/>
+    <w:lsdException w:name="index 5" w:semiHidden="1" w:unhideWhenUsed="1"/>
+    <w:lsdException w:name="index 6" w:semiHidden="1" w:unhideWhenUsed="1"/>
+    <w:lsdException w:name="index 7" w:semiHidden="1" w:unhideWhenUsed="1"/>
+    <w:lsdException w:name="index 8" w:semiHidden="1" w:unhideWhenUsed="1"/>
+    <w:lsdException w:name="index 9" w:semiHidden="1" w:unhideWhenUsed="1"/>
+    <w:lsdException w:name="toc 1" w:semiHidden="1" w:uiPriority="39" w:unhideWhenUsed="1"/>
+    <w:lsdException w:name="toc 2" w:semiHidden="1" w:uiPriority="39" w:unhideWhenUsed="1"/>
+    <w:lsdException w:name="toc 3" w:semiHidden="1" w:uiPriority="39" w:unhideWhenUsed="1"/>
+    <w:lsdException w:name="toc 4" w:semiHidden="1" w:uiPriority="39" w:unhideWhenUsed="1"/>
+    <w:lsdException w:name="toc 5" w:semiHidden="1" w:uiPriority="39" w:unhideWhenUsed="1"/>
+    <w:lsdException w:name="toc 6" w:semiHidden="1" w:uiPriority="39" w:unhideWhenUsed="1"/>
+    <w:lsdException w:name="toc 7" w:semiHidden="1" w:uiPriority="39" w:unhideWhenUsed="1"/>
+    <w:lsdException w:name="toc 8" w:semiHidden="1" w:uiPriority="39" w:unhideWhenUsed="1"/>
+    <w:lsdException w:name="toc 9" w:semiHidden="1" w:uiPriority="39" w:unhideWhenUsed="1"/>
+    <w:lsdException w:name="Normal Indent" w:semiHidden="1" w:unhideWhenUsed="1"/>
+    <w:lsdException w:name="footnote text" w:semiHidden="1" w:unhideWhenUsed="1"/>
+    <w:lsdException w:name="annotation text" w:semiHidden="1" w:unhideWhenUsed="1"/>
+    <w:lsdException w:name="header" w:semiHidden="1" w:unhideWhenUsed="1"/>
+    <w:lsdException w:name="footer" w:semiHidden="1" w:unhideWhenUsed="1"/>
+    <w:lsdException w:name="index heading" w:semiHidden="1" w:unhideWhenUsed="1"/>
+    <w:lsdException w:name="caption" w:semiHidden="1" w:uiPriority="35" w:unhideWhenUsed="1" w:qFormat="1"/>
+    <w:lsdException w:name="table of figures" w:semiHidden="1" w:unhideWhenUsed="1"/>
+    <w:lsdException w:name="envelope address" w:semiHidden="1" w:unhideWhenUsed="1"/>
+    <w:lsdException w:name="envelope return" w:semiHidden="1" w:unhideWhenUsed="1"/>
+    <w:lsdException w:name="footnote reference" w:semiHidden="1" w:unhideWhenUsed="1"/>
+    <w:lsdException w:name="annotation reference" w:semiHidden="1" w:unhideWhenUsed="1"/>
+    <w:lsdException w:name="line number" w:semiHidden="1" w:unhideWhenUsed="1"/>
+    <w:lsdException w:name="page number" w:semiHidden="1" w:unhideWhenUsed="1"/>
+    <w:lsdException w:name="endnote reference" w:semiHidden="1" w:unhideWhenUsed="1"/>
+    <w:lsdException w:name="endnote text" w:semiHidden="1" w:unhideWhenUsed="1"/>
+    <w:lsdException w:name="table of authorities" w:semiHidden="1" w:unhideWhenUsed="1"/>
+    <w:lsdException w:name="macro" w:semiHidden="1" w:unhideWhenUsed="1"/>
+    <w:lsdException w:name="toa heading" w:semiHidden="1" w:unhideWhenUsed="1"/>
+    <w:lsdException w:name="List" w:semiHidden="1" w:unhideWhenUsed="1"/>
+    <w:lsdException w:name="List Bullet" w:semiHidden="1" w:unhideWhenUsed="1"/>
+    <w:lsdException w:name="List Number" w:semiHidden="1" w:unhideWhenUsed="1"/>
+    <w:lsdException w:name="List 2" w:semiHidden="1" w:unhideWhenUsed="1"/>
+    <w:lsdException w:name="List 3" w:semiHidden="1" w:unhideWhenUsed="1"/>
+    <w:lsdException w:name="List 4" w:semiHidden="1" w:unhideWhenUsed="1"/>
+    <w:lsdException w:name="List 5" w:semiHidden="1" w:unhideWhenUsed="1"/>
+    <w:lsdException w:name="List Bullet 2" w:semiHidden="1" w:unhideWhenUsed="1"/>
+    <w:lsdException w:name="List Bullet 3" w:semiHidden="1" w:unhideWhenUsed="1"/>
+    <w:lsdException w:name="List Bullet 4" w:semiHidden="1" w:unhideWhenUsed="1"/>
+    <w:lsdException w:name="List Bullet 5" w:semiHidden="1" w:unhideWhenUsed="1"/>
+    <w:lsdException w:name="List Number 2" w:semiHidden="1" w:unhideWhenUsed="1"/>
+    <w:lsdException w:name="List Number 3" w:semiHidden="1" w:unhideWhenUsed="1"/>
+    <w:lsdException w:name="List Number 4" w:semiHidden="1" w:unhideWhenUsed="1"/>
+    <w:lsdException w:name="List Number 5" w:semiHidden="1" w:unhideWhenUsed="1"/>
+    <w:lsdException w:name="Title" w:uiPriority="10" w:qFormat="1"/>
+    <w:lsdException w:name="Closing" w:semiHidden="1" w:unhideWhenUsed="1"/>
+    <w:lsdException w:name="Signature" w:semiHidden="1" w:unhideWhenUsed="1"/>
+    <w:lsdException w:name="Default Paragraph Font" w:semiHidden="1" w:uiPriority="1" w:unhideWhenUsed="1"/>
+    <w:lsdException w:name="Body Text" w:semiHidden="1" w:unhideWhenUsed="1"/>
+    <w:lsdException w:name="Body Text Indent" w:semiHidden="1" w:unhideWhenUsed="1"/>
+    <w:lsdException w:name="List Continue" w:semiHidden="1" w:unhideWhenUsed="1"/>
+    <w:lsdException w:name="List Continue 2" w:semiHidden="1" w:unhideWhenUsed="1"/>
+    <w:lsdException w:name="List Continue 3" w:semiHidden="1" w:unhideWhenUsed="1"/>
+    <w:lsdException w:name="List Continue 4" w:semiHidden="1" w:unhideWhenUsed="1"/>
+    <w:lsdException w:name="List Continue 5" w:semiHidden="1" w:unhideWhenUsed="1"/>
+    <w:lsdException w:name="Message Header" w:semiHidden="1" w:unhideWhenUsed="1"/>
+    <w:lsdException w:name="Subtitle" w:uiPriority="11" w:qFormat="1"/>
+    <w:lsdException w:name="Salutation" w:semiHidden="1" w:unhideWhenUsed="1"/>
+    <w:lsdException w:name="Date" w:semiHidden="1" w:unhideWhenUsed="1"/>
+    <w:lsdException w:name="Body Text First Indent" w:semiHidden="1" w:unhideWhenUsed="1"/>
+    <w:lsdException w:name="Body Text First Indent 2" w:semiHidden="1" w:unhideWhenUsed="1"/>
+    <w:lsdException w:name="Note Heading" w:semiHidden="1" w:unhideWhenUsed="1"/>
+    <w:lsdException w:name="Body Text 2" w:semiHidden="1" w:unhideWhenUsed="1"/>
+    <w:lsdException w:name="Body Text 3" w:semiHidden="1" w:unhideWhenUsed="1"/>
+    <w:lsdException w:name="Body Text Indent 2" w:semiHidden="1" w:unhideWhenUsed="1"/>
+    <w:lsdException w:name="Body Text Indent 3" w:semiHidden="1" w:unhideWhenUsed="1"/>
+    <w:lsdException w:name="Block Text" w:semiHidden="1" w:unhideWhenUsed="1"/>
+    <w:lsdException w:name="Hyperlink" w:semiHidden="1" w:unhideWhenUsed="1"/>
+    <w:lsdException w:name="FollowedHyperlink" w:semiHidden="1" w:unhideWhenUsed="1"/>
+    <w:lsdException w:name="Strong" w:uiPriority="22" w:qFormat="1"/>
+    <w:lsdException w:name="Emphasis" w:uiPriority="20" w:qFormat="1"/>
+    <w:lsdException w:name="Document Map" w:semiHidden="1" w:unhideWhenUsed="1"/>
+    <w:lsdException w:name="Plain Text" w:semiHidden="1" w:unhideWhenUsed="1"/>
+    <w:lsdException w:name="E-mail Signature" w:semiHidden="1" w:unhideWhenUsed="1"/>
+    <w:lsdException w:name="HTML Top of Form" w:semiHidden="1" w:unhideWhenUsed="1"/>
+    <w:lsdException w:name="HTML Bottom of Form" w:semiHidden="1" w:unhideWhenUsed="1"/>
+    <w:lsdException w:name="Normal (Web)" w:semiHidden="1" w:unhideWhenUsed="1"/>
+    <w:lsdException w:name="HTML Acronym" w:semiHidden="1" w:unhideWhenUsed="1"/>
+    <w:lsdException w:name="HTML Address" w:semiHidden="1" w:unhideWhenUsed="1"/>
+    <w:lsdException w:name="HTML Cite" w:semiHidden="1" w:unhideWhenUsed="1"/>
+    <w:lsdException w:name="HTML Code" w:semiHidden="1" w:unhideWhenUsed="1"/>
+    <w:lsdException w:name="HTML Definition" w:semiHidden="1" w:unhideWhenUsed="1"/>
+    <w:lsdException w:name="HTML Keyboard" w:semiHidden="1" w:unhideWhenUsed="1"/>
+    <w:lsdException w:name="HTML Preformatted" w:semiHidden="1" w:unhideWhenUsed="1"/>
+    <w:lsdException w:name="HTML Sample" w:semiHidden="1" w:unhideWhenUsed="1"/>
+    <w:lsdException w:name="HTML Typewriter" w:semiHidden="1" w:unhideWhenUsed="1"/>
+    <w:lsdException w:name="HTML Variable" w:semiHidden="1" w:unhideWhenUsed="1"/>
+    <w:lsdException w:name="Normal Table" w:semiHidden="1" w:unhideWhenUsed="1"/>
+    <w:lsdException w:name="annotation subject" w:semiHidden="1" w:unhideWhenUsed="1"/>
+    <w:lsdException w:name="No List" w:semiHidden="1" w:unhideWhenUsed="1"/>
+    <w:lsdException w:name="Outline List 1" w:semiHidden="1" w:unhideWhenUsed="1"/>
+    <w:lsdException w:name="Outline List 2" w:semiHidden="1" w:unhideWhenUsed="1"/>
+    <w:lsdException w:name="Outline List 3" w:semiHidden="1" w:unhideWhenUsed="1"/>
+    <w:lsdException w:name="Table Simple 1" w:semiHidden="1" w:unhideWhenUsed="1"/>
+    <w:lsdException w:name="Table Simple 2" w:semiHidden="1" w:unhideWhenUsed="1"/>
+    <w:lsdException w:name="Table Simple 3" w:semiHidden="1" w:unhideWhenUsed="1"/>
+    <w:lsdException w:name="Table Classic 1" w:semiHidden="1" w:unhideWhenUsed="1"/>
+    <w:lsdException w:name="Table Classic 2" w:semiHidden="1" w:unhideWhenUsed="1"/>
+    <w:lsdException w:name="Table Classic 3" w:semiHidden="1" w:unhideWhenUsed="1"/>
+    <w:lsdException w:name="Table Classic 4" w:semiHidden="1" w:unhideWhenUsed="1"/>
+    <w:lsdException w:name="Table Colorful 1" w:semiHidden="1" w:unhideWhenUsed="1"/>
+    <w:lsdException w:name="Table Colorful 2" w:semiHidden="1" w:unhideWhenUsed="1"/>
+    <w:lsdException w:name="Table Colorful 3" w:semiHidden="1" w:unhideWhenUsed="1"/>
+    <w:lsdException w:name="Table Columns 1" w:semiHidden="1" w:unhideWhenUsed="1"/>
+    <w:lsdException w:name="Table Columns 2" w:semiHidden="1" w:unhideWhenUsed="1"/>
+    <w:lsdException w:name="Table Columns 3" w:semiHidden="1" w:unhideWhenUsed="1"/>
+    <w:lsdException w:name="Table Columns 4" w:semiHidden="1" w:unhideWhenUsed="1"/>
+    <w:lsdException w:name="Table Columns 5" w:semiHidden="1" w:unhideWhenUsed="1"/>
+    <w:lsdException w:name="Table Grid 1" w:semiHidden="1" w:unhideWhenUsed="1"/>
+    <w:lsdException w:name="Table Grid 2" w:semiHidden="1" w:unhideWhenUsed="1"/>
+    <w:lsdException w:name="Table Grid 3" w:semiHidden="1" w:unhideWhenUsed="1"/>
+    <w:lsdException w:name="Table Grid 4" w:semiHidden="1" w:unhideWhenUsed="1"/>
+    <w:lsdException w:name="Table Grid 5" w:semiHidden="1" w:unhideWhenUsed="1"/>
+    <w:lsdException w:name="Table Grid 6" w:semiHidden="1" w:unhideWhenUsed="1"/>
+    <w:lsdException w:name="Table Grid 7" w:semiHidden="1" w:unhideWhenUsed="1"/>
+    <w:lsdException w:name="Table Grid 8" w:semiHidden="1" w:unhideWhenUsed="1"/>
+    <w:lsdException w:name="Table List 1" w:semiHidden="1" w:unhideWhenUsed="1"/>
+    <w:lsdException w:name="Table List 2" w:semiHidden="1" w:unhideWhenUsed="1"/>
+    <w:lsdException w:name="Table List 3" w:semiHidden="1" w:unhideWhenUsed="1"/>
+    <w:lsdException w:name="Table List 4" w:semiHidden="1" w:unhideWhenUsed="1"/>
+    <w:lsdException w:name="Table List 5" w:semiHidden="1" w:unhideWhenUsed="1"/>
+    <w:lsdException w:name="Table List 6" w:semiHidden="1" w:unhideWhenUsed="1"/>
+    <w:lsdException w:name="Table List 7" w:semiHidden="1" w:unhideWhenUsed="1"/>
+    <w:lsdException w:name="Table List 8" w:semiHidden="1" w:unhideWhenUsed="1"/>
+    <w:lsdException w:name="Table 3D effects 1" w:semiHidden="1" w:unhideWhenUsed="1"/>
+    <w:lsdException w:name="Table 3D effects 2" w:semiHidden="1" w:unhideWhenUsed="1"/>
+    <w:lsdException w:name="Table 3D effects 3" w:semiHidden="1" w:unhideWhenUsed="1"/>
+    <w:lsdException w:name="Table Contemporary" w:semiHidden="1" w:unhideWhenUsed="1"/>
+    <w:lsdException w:name="Table Elegant" w:semiHidden="1" w:unhideWhenUsed="1"/>
+    <w:lsdException w:name="Table Professional" w:semiHidden="1" w:unhideWhenUsed="1"/>
+    <w:lsdException w:name="Table Subtle 1" w:semiHidden="1" w:unhideWhenUsed="1"/>
+    <w:lsdException w:name="Table Subtle 2" w:semiHidden="1" w:unhideWhenUsed="1"/>
+    <w:lsdException w:name="Table Web 1" w:semiHidden="1" w:unhideWhenUsed="1"/>
+    <w:lsdException w:name="Table Web 2" w:semiHidden="1" w:unhideWhenUsed="1"/>
+    <w:lsdException w:name="Table Web 3" w:semiHidden="1" w:unhideWhenUsed="1"/>
+    <w:lsdException w:name="Balloon Text" w:semiHidden="1" w:unhideWhenUsed="1"/>
+    <w:lsdException w:name="Table Grid" w:uiPriority="59"/>
+    <w:lsdException w:name="Table Theme" w:semiHidden="1" w:unhideWhenUsed="1"/>
+    <w:lsdException w:name="Placeholder Text" w:semiHidden="1"/>
+    <w:lsdException w:name="No Spacing" w:uiPriority="1" w:qFormat="1"/>
+    <w:lsdException w:name="Light Shading" w:uiPriority="60"/>
+    <w:lsdException w:name="Light List" w:uiPriority="61"/>
+    <w:lsdException w:name="Light Grid" w:uiPriority="62"/>
+    <w:lsdException w:name="Medium Shading 1" w:uiPriority="63"/>
+    <w:lsdException w:name="Medium Shading 2" w:uiPriority="64"/>
+    <w:lsdException w:name="Medium List 1" w:uiPriority="65"/>
+    <w:lsdException w:name="Medium List 2" w:uiPriority="66"/>
+    <w:lsdException w:name="Medium Grid 1" w:uiPriority="67"/>
+    <w:lsdException w:name="Medium Grid 2" w:uiPriority="68"/>
+    <w:lsdException w:name="Medium Grid 3" w:uiPriority="69"/>
+    <w:lsdException w:name="Dark List" w:uiPriority="70"/>
+    <w:lsdException w:name="Colorful Shading" w:uiPriority="71"/>
+    <w:lsdException w:name="Colorful List" w:uiPriority="72"/>
+    <w:lsdException w:name="Colorful Grid" w:uiPriority="73"/>
+    <w:lsdException w:name="Light Shading Accent 1" w:uiPriority="60"/>
+    <w:lsdException w:name="Light List Accent 1" w:uiPriority="61"/>
+    <w:lsdException w:name="Light Grid Accent 1" w:uiPriority="62"/>
+    <w:lsdException w:name="Medium Shading 1 Accent 1" w:uiPriority="63"/>
+    <w:lsdException w:name="Medium Shading 2 Accent 1" w:uiPriority="64"/>
+    <w:lsdException w:name="Medium List 1 Accent 1" w:uiPriority="65"/>
+    <w:lsdException w:name="Revision" w:semiHidden="1"/>
+    <w:lsdException w:name="List Paragraph" w:uiPriority="34" w:qFormat="1"/>
+    <w:lsdException w:name="Quote" w:uiPriority="29" w:qFormat="1"/>
+    <w:lsdException w:name="Intense Quote" w:uiPriority="30" w:qFormat="1"/>
+    <w:lsdException w:name="Medium List 2 Accent 1" w:uiPriority="66"/>
+    <w:lsdException w:name="Medium Grid 1 Accent 1" w:uiPriority="67"/>
+    <w:lsdException w:name="Medium Grid 2 Accent 1" w:uiPriority="68"/>
+    <w:lsdException w:name="Medium Grid 3 Accent 1" w:uiPriority="69"/>
+    <w:lsdException w:name="Dark List Accent 1" w:uiPriority="70"/>
+    <w:lsdException w:name="Colorful Shading Accent 1" w:uiPriority="71"/>
+    <w:lsdException w:name="Colorful List Accent 1" w:uiPriority="72"/>
+    <w:lsdException w:name="Colorful Grid Accent 1" w:uiPriority="73"/>
+    <w:lsdException w:name="Light Shading Accent 2" w:uiPriority="60"/>
+    <w:lsdException w:name="Light List Accent 2" w:uiPriority="61"/>
+    <w:lsdException w:name="Light Grid Accent 2" w:uiPriority="62"/>
+    <w:lsdException w:name="Medium Shading 1 Accent 2" w:uiPriority="63"/>
+    <w:lsdException w:name="Medium Shading 2 Accent 2" w:uiPriority="64"/>
+    <w:lsdException w:name="Medium List 1 Accent 2" w:uiPriority="65"/>
+    <w:lsdException w:name="Medium List 2 Accent 2" w:uiPriority="66"/>
+    <w:lsdException w:name="Medium Grid 1 Accent 2" w:uiPriority="67"/>
+    <w:lsdException w:name="Medium Grid 2 Accent 2" w:uiPriority="68"/>
+    <w:lsdException w:name="Medium Grid 3 Accent 2" w:uiPriority="69"/>
+    <w:lsdException w:name="Dark List Accent 2" w:uiPriority="70"/>
+    <w:lsdException w:name="Colorful Shading Accent 2" w:uiPriority="71"/>
+    <w:lsdException w:name="Colorful List Accent 2" w:uiPriority="72"/>
+    <w:lsdException w:name="Colorful Grid Accent 2" w:uiPriority="73"/>
+    <w:lsdException w:name="Light Shading Accent 3" w:uiPriority="60"/>
+    <w:lsdException w:name="Light List Accent 3" w:uiPriority="61"/>
+    <w:lsdException w:name="Light Grid Accent 3" w:uiPriority="62"/>
+    <w:lsdException w:name="Medium Shading 1 Accent 3" w:uiPriority="63"/>
+    <w:lsdException w:name="Medium Shading 2 Accent 3" w:uiPriority="64"/>
+    <w:lsdException w:name="Medium List 1 Accent 3" w:uiPriority="65"/>
+    <w:lsdException w:name="Medium List 2 Accent 3" w:uiPriority="66"/>
+    <w:lsdException w:name="Medium Grid 1 Accent 3" w:uiPriority="67"/>
+    <w:lsdException w:name="Medium Grid 2 Accent 3" w:uiPriority="68"/>
+    <w:lsdException w:name="Medium Grid 3 Accent 3" w:uiPriority="69"/>
+    <w:lsdException w:name="Dark List Accent 3" w:uiPriority="70"/>
+    <w:lsdException w:name="Colorful Shading Accent 3" w:uiPriority="71"/>
+    <w:lsdException w:name="Colorful List Accent 3" w:uiPriority="72"/>
+    <w:lsdException w:name="Colorful Grid Accent 3" w:uiPriority="73"/>
+    <w:lsdException w:name="Light Shading Accent 4" w:uiPriority="60"/>
+    <w:lsdException w:name="Light List Accent 4" w:uiPriority="61"/>
+    <w:lsdException w:name="Light Grid Accent 4" w:uiPriority="62"/>
+    <w:lsdException w:name="Medium Shading 1 Accent 4" w:uiPriority="63"/>
+    <w:lsdException w:name="Medium Shading 2 Accent 4" w:uiPriority="64"/>
+    <w:lsdException w:name="Medium List 1 Accent 4" w:uiPriority="65"/>
+    <w:lsdException w:name="Medium List 2 Accent 4" w:uiPriority="66"/>
+    <w:lsdException w:name="Medium Grid 1 Accent 4" w:uiPriority="67"/>
+    <w:lsdException w:name="Medium Grid 2 Accent 4" w:uiPriority="68"/>
+    <w:lsdException w:name="Medium Grid 3 Accent 4" w:uiPriority="69"/>
+    <w:lsdException w:name="Dark List Accent 4" w:uiPriority="70"/>
+    <w:lsdException w:name="Colorful Shading Accent 4" w:uiPriority="71"/>
+    <w:lsdException w:name="Colorful List Accent 4" w:uiPriority="72"/>
+    <w:lsdException w:name="Colorful Grid Accent 4" w:uiPriority="73"/>
+    <w:lsdException w:name="Light Shading Accent 5" w:uiPriority="60"/>
+    <w:lsdException w:name="Light List Accent 5" w:uiPriority="61"/>
+    <w:lsdException w:name="Light Grid Accent 5" w:uiPriority="62"/>
+    <w:lsdException w:name="Medium Shading 1 Accent 5" w:uiPriority="63"/>
+    <w:lsdException w:name="Medium Shading 2 Accent 5" w:uiPriority="64"/>
+    <w:lsdException w:name="Medium List 1 Accent 5" w:uiPriority="65"/>
+    <w:lsdException w:name="Medium List 2 Accent 5" w:uiPriority="66"/>
+    <w:lsdException w:name="Medium Grid 1 Accent 5" w:uiPriority="67"/>
+    <w:lsdException w:name="Medium Grid 2 Accent 5" w:uiPriority="68"/>
+    <w:lsdException w:name="Medium Grid 3 Accent 5" w:uiPriority="69"/>
+    <w:lsdException w:name="Dark List Accent 5" w:uiPriority="70"/>
+    <w:lsdException w:name="Colorful Shading Accent 5" w:uiPriority="71"/>
+    <w:lsdException w:name="Colorful List Accent 5" w:uiPriority="72"/>
+    <w:lsdException w:name="Colorful Grid Accent 5" w:uiPriority="73"/>
+    <w:lsdException w:name="Light Shading Accent 6" w:uiPriority="60"/>
+    <w:lsdException w:name="Light List Accent 6" w:uiPriority="61"/>
+    <w:lsdException w:name="Light Grid Accent 6" w:uiPriority="62"/>
+    <w:lsdException w:name="Medium Shading 1 Accent 6" w:uiPriority="63"/>
+    <w:lsdException w:name="Medium Shading 2 Accent 6" w:uiPriority="64"/>
+    <w:lsdException w:name="Medium List 1 Accent 6" w:uiPriority="65"/>
+    <w:lsdException w:name="Medium List 2 Accent 6" w:uiPriority="66"/>
+    <w:lsdException w:name="Medium Grid 1 Accent 6" w:uiPriority="67"/>
+    <w:lsdException w:name="Medium Grid 2 Accent 6" w:uiPriority="68"/>
+    <w:lsdException w:name="Medium Grid 3 Accent 6" w:uiPriority="69"/>
+    <w:lsdException w:name="Dark List Accent 6" w:uiPriority="70"/>
+    <w:lsdException w:name="Colorful Shading Accent 6" w:uiPriority="71"/>
+    <w:lsdException w:name="Colorful List Accent 6" w:uiPriority="72"/>
+    <w:lsdException w:name="Colorful Grid Accent 6" w:uiPriority="73"/>
+    <w:lsdException w:name="Subtle Emphasis" w:uiPriority="19" w:qFormat="1"/>
+    <w:lsdException w:name="Intense Emphasis" w:uiPriority="21" w:qFormat="1"/>
+    <w:lsdException w:name="Subtle Reference" w:uiPriority="31" w:qFormat="1"/>
+    <w:lsdException w:name="Intense Reference" w:uiPriority="32" w:qFormat="1"/>
+    <w:lsdException w:name="Book Title" w:uiPriority="33" w:qFormat="1"/>
+    <w:lsdException w:name="Bibliography" w:semiHidden="1" w:uiPriority="37" w:unhideWhenUsed="1"/>
+    <w:lsdException w:name="TOC Heading" w:semiHidden="1" w:uiPriority="39" w:unhideWhenUsed="1" w:qFormat="1"/>
+    <w:lsdException w:name="Plain Table 1" w:uiPriority="41"/>
+    <w:lsdException w:name="Plain Table 2" w:uiPriority="42"/>
+    <w:lsdException w:name="Plain Table 3" w:uiPriority="43"/>
+    <w:lsdException w:name="Plain Table 4" w:uiPriority="44"/>
+    <w:lsdException w:name="Plain Table 5" w:uiPriority="45"/>
+    <w:lsdException w:name="Grid Table Light" w:uiPriority="40"/>
+    <w:lsdException w:name="Grid Table 1 Light" w:uiPriority="46"/>
+    <w:lsdException w:name="Grid Table 2" w:uiPriority="47"/>
+    <w:lsdException w:name="Grid Table 3" w:uiPriority="48"/>
+    <w:lsdException w:name="Grid Table 4" w:uiPriority="49"/>
+    <w:lsdException w:name="Grid Table 5 Dark" w:uiPriority="50"/>
+    <w:lsdException w:name="Grid Table 6 Colorful" w:uiPriority="51"/>
+    <w:lsdException w:name="Grid Table 7 Colorful" w:uiPriority="52"/>
+    <w:lsdException w:name="Grid Table 1 Light Accent 1" w:uiPriority="46"/>
+    <w:lsdException w:name="Grid Table 2 Accent 1" w:uiPriority="47"/>
+    <w:lsdException w:name="Grid Table 3 Accent 1" w:uiPriority="48"/>
+    <w:lsdException w:name="Grid Table 4 Accent 1" w:uiPriority="49"/>
+    <w:lsdException w:name="Grid Table 5 Dark Accent 1" w:uiPriority="50"/>
+    <w:lsdException w:name="Grid Table 6 Colorful Accent 1" w:uiPriority="51"/>
+    <w:lsdException w:name="Grid Table 7 Colorful Accent 1" w:uiPriority="52"/>
+    <w:lsdException w:name="Grid Table 1 Light Accent 2" w:uiPriority="46"/>
+    <w:lsdException w:name="Grid Table 2 Accent 2" w:uiPriority="47"/>
+    <w:lsdException w:name="Grid Table 3 Accent 2" w:uiPriority="48"/>
+    <w:lsdException w:name="Grid Table 4 Accent 2" w:uiPriority="49"/>
+    <w:lsdException w:name="Grid Table 5 Dark Accent 2" w:uiPriority="50"/>
+    <w:lsdException w:name="Grid Table 6 Colorful Accent 2" w:uiPriority="51"/>
+    <w:lsdException w:name="Grid Table 7 Colorful Accent 2" w:uiPriority="52"/>
+    <w:lsdException w:name="Grid Table 1 Light Accent 3" w:uiPriority="46"/>
+    <w:lsdException w:name="Grid Table 2 Accent 3" w:uiPriority="47"/>
+    <w:lsdException w:name="Grid Table 3 Accent 3" w:uiPriority="48"/>
+    <w:lsdException w:name="Grid Table 4 Accent 3" w:uiPriority="49"/>
+    <w:lsdException w:name="Grid Table 5 Dark Accent 3" w:uiPriority="50"/>
+    <w:lsdException w:name="Grid Table 6 Colorful Accent 3" w:uiPriority="51"/>
+    <w:lsdException w:name="Grid Table 7 Colorful Accent 3" w:uiPriority="52"/>
+    <w:lsdException w:name="Grid Table 1 Light Accent 4" w:uiPriority="46"/>
+    <w:lsdException w:name="Grid Table 2 Accent 4" w:uiPriority="47"/>
+    <w:lsdException w:name="Grid Table 3 Accent 4" w:uiPriority="48"/>
+    <w:lsdException w:name="Grid Table 4 Accent 4" w:uiPriority="49"/>
+    <w:lsdException w:name="Grid Table 5 Dark Accent 4" w:uiPriority="50"/>
+    <w:lsdException w:name="Grid Table 6 Colorful Accent 4" w:uiPriority="51"/>
+    <w:lsdException w:name="Grid Table 7 Colorful Accent 4" w:uiPriority="52"/>
+    <w:lsdException w:name="Grid Table 1 Light Accent 5" w:uiPriority="46"/>
+    <w:lsdException w:name="Grid Table 2 Accent 5" w:uiPriority="47"/>
+    <w:lsdException w:name="Grid Table 3 Accent 5" w:uiPriority="48"/>
+    <w:lsdException w:name="Grid Table 4 Accent 5" w:uiPriority="49"/>
+    <w:lsdException w:name="Grid Table 5 Dark Accent 5" w:uiPriority="50"/>
+    <w:lsdException w:name="Grid Table 6 Colorful Accent 5" w:uiPriority="51"/>
+    <w:lsdException w:name="Grid Table 7 Colorful Accent 5" w:uiPriority="52"/>
+    <w:lsdException w:name="Grid Table 1 Light Accent 6" w:uiPriority="46"/>
+    <w:lsdException w:name="Grid Table 2 Accent 6" w:uiPriority="47"/>
+    <w:lsdException w:name="Grid Table 3 Accent 6" w:uiPriority="48"/>
+    <w:lsdException w:name="Grid Table 4 Accent 6" w:uiPriority="49"/>
+    <w:lsdException w:name="Grid Table 5 Dark Accent 6" w:uiPriority="50"/>
+    <w:lsdException w:name="Grid Table 6 Colorful Accent 6" w:uiPriority="51"/>
+    <w:lsdException w:name="Grid Table 7 Colorful Accent 6" w:uiPriority="52"/>
+    <w:lsdException w:name="List Table 1 Light" w:uiPriority="46"/>
+    <w:lsdException w:name="List Table 2" w:uiPriority="47"/>
+    <w:lsdException w:name="List Table 3" w:uiPriority="48"/>
+    <w:lsdException w:name="List Table 4" w:uiPriority="49"/>
+    <w:lsdException w:name="List Table 5 Dark" w:uiPriority="50"/>
+    <w:lsdException w:name="List Table 6 Colorful" w:uiPriority="51"/>
+    <w:lsdException w:name="List Table 7 Colorful" w:uiPriority="52"/>
+    <w:lsdException w:name="List Table 1 Light Accent 1" w:uiPriority="46"/>
+    <w:lsdException w:name="List Table 2 Accent 1" w:uiPriority="47"/>
+    <w:lsdException w:name="List Table 3 Accent 1" w:uiPriority="48"/>
+    <w:lsdException w:name="List Table 4 Accent 1" w:uiPriority="49"/>
+    <w:lsdException w:name="List Table 5 Dark Accent 1" w:uiPriority="50"/>
+    <w:lsdException w:name="List Table 6 Colorful Accent 1" w:uiPriority="51"/>
+    <w:lsdException w:name="List Table 7 Colorful Accent 1" w:uiPriority="52"/>
+    <w:lsdException w:name="List Table 1 Light Accent 2" w:uiPriority="46"/>
+    <w:lsdException w:name="List Table 2 Accent 2" w:uiPriority="47"/>
+    <w:lsdException w:name="List Table 3 Accent 2" w:uiPriority="48"/>
+    <w:lsdException w:name="List Table 4 Accent 2" w:uiPriority="49"/>
+    <w:lsdException w:name="List Table 5 Dark Accent 2" w:uiPriority="50"/>
+    <w:lsdException w:name="List Table 6 Colorful Accent 2" w:uiPriority="51"/>
+    <w:lsdException w:name="List Table 7 Colorful Accent 2" w:uiPriority="52"/>
+    <w:lsdException w:name="List Table 1 Light Accent 3" w:uiPriority="46"/>
+    <w:lsdException w:name="List Table 2 Accent 3" w:uiPriority="47"/>
+    <w:lsdException w:name="List Table 3 Accent 3" w:uiPriority="48"/>
+    <w:lsdException w:name="List Table 4 Accent 3" w:uiPriority="49"/>
+    <w:lsdException w:name="List Table 5 Dark Accent 3" w:uiPriority="50"/>
+    <w:lsdException w:name="List Table 6 Colorful Accent 3" w:uiPriority="51"/>
+    <w:lsdException w:name="List Table 7 Colorful Accent 3" w:uiPriority="52"/>
+    <w:lsdException w:name="List Table 1 Light Accent 4" w:uiPriority="46"/>
+    <w:lsdException w:name="List Table 2 Accent 4" w:uiPriority="47"/>
+    <w:lsdException w:name="List Table 3 Accent 4" w:uiPriority="48"/>
+    <w:lsdException w:name="List Table 4 Accent 4" w:uiPriority="49"/>
+    <w:lsdException w:name="List Table 5 Dark Accent 4" w:uiPriority="50"/>
+    <w:lsdException w:name="List Table 6 Colorful Accent 4" w:uiPriority="51"/>
+    <w:lsdException w:name="List Table 7 Colorful Accent 4" w:uiPriority="52"/>
+    <w:lsdException w:name="List Table 1 Light Accent 5" w:uiPriority="46"/>
+    <w:lsdException w:name="List Table 2 Accent 5" w:uiPriority="47"/>
+    <w:lsdException w:name="List Table 3 Accent 5" w:uiPriority="48"/>
+    <w:lsdException w:name="List Table 4 Accent 5" w:uiPriority="49"/>
+    <w:lsdException w:name="List Table 5 Dark Accent 5" w:uiPriority="50"/>
+    <w:lsdException w:name="List Table 6 Colorful Accent 5" w:uiPriority="51"/>
+    <w:lsdException w:name="List Table 7 Colorful Accent 5" w:uiPriority="52"/>
+    <w:lsdException w:name="List Table 1 Light Accent 6" w:uiPriority="46"/>
+    <w:lsdException w:name="List Table 2 Accent 6" w:uiPriority="47"/>
+    <w:lsdException w:name="List Table 3 Accent 6" w:uiPriority="48"/>
+    <w:lsdException w:name="List Table 4 Accent 6" w:uiPriority="49"/>
+    <w:lsdException w:name="List Table 5 Dark Accent 6" w:uiPriority="50"/>
+    <w:lsdException w:name="List Table 6 Colorful Accent 6" w:uiPriority="51"/>
+    <w:lsdException w:name="List Table 7 Colorful Accent 6" w:uiPriority="52"/>
+    <w:lsdException w:name="Mention" w:semiHidden="1" w:unhideWhenUsed="1"/>
   </w:latentStyles>
   <w:style w:type="paragraph" w:default="1" w:styleId="Normal">
     <w:name w:val="Normal"/>
@@ -9425,448 +9499,16 @@
     <w:uiPriority w:val="99"/>
     <w:rsid w:val="00D529B8"/>
   </w:style>
-</w:styles>
-</file>
-
-<file path=word/stylesWithEffects.xml><?xml version="1.0" encoding="utf-8"?>
-<w:styles xmlns:wpc="http://schemas.microsoft.com/office/word/2010/wordprocessingCanvas" xmlns:mc="http://schemas.openxmlformats.org/markup-compatibility/2006" xmlns:o="urn:schemas-microsoft-com:office:office" xmlns:r="http://schemas.openxmlformats.org/officeDocument/2006/relationships" xmlns:m="http://schemas.openxmlformats.org/officeDocument/2006/math" xmlns:v="urn:schemas-microsoft-com:vml" xmlns:wp14="http://schemas.microsoft.com/office/word/2010/wordprocessingDrawing" xmlns:wp="http://schemas.openxmlformats.org/drawingml/2006/wordprocessingDrawing" xmlns:w10="urn:schemas-microsoft-com:office:word" xmlns:w="http://schemas.openxmlformats.org/wordprocessingml/2006/main" xmlns:w14="http://schemas.microsoft.com/office/word/2010/wordml" xmlns:wpg="http://schemas.microsoft.com/office/word/2010/wordprocessingGroup" xmlns:wpi="http://schemas.microsoft.com/office/word/2010/wordprocessingInk" xmlns:wne="http://schemas.microsoft.com/office/word/2006/wordml" xmlns:wps="http://schemas.microsoft.com/office/word/2010/wordprocessingShape" mc:Ignorable="w14 wp14">
-  <w:docDefaults>
-    <w:rPrDefault>
-      <w:rPr>
-        <w:rFonts w:ascii="Times New Roman" w:eastAsia="Times New Roman" w:hAnsi="Times New Roman" w:cs="Times New Roman"/>
-        <w:color w:val="000000"/>
-        <w:sz w:val="24"/>
-        <w:szCs w:val="24"/>
-        <w:lang w:val="es-AR" w:eastAsia="es-AR" w:bidi="ar-SA"/>
-      </w:rPr>
-    </w:rPrDefault>
-    <w:pPrDefault/>
-  </w:docDefaults>
-  <w:latentStyles w:defLockedState="0" w:defUIPriority="99" w:defSemiHidden="1" w:defUnhideWhenUsed="1" w:defQFormat="0" w:count="267">
-    <w:lsdException w:name="Normal" w:semiHidden="0" w:uiPriority="0" w:unhideWhenUsed="0" w:qFormat="1"/>
-    <w:lsdException w:name="heading 1" w:semiHidden="0" w:uiPriority="9" w:unhideWhenUsed="0" w:qFormat="1"/>
-    <w:lsdException w:name="heading 2" w:uiPriority="9" w:qFormat="1"/>
-    <w:lsdException w:name="heading 3" w:uiPriority="9" w:qFormat="1"/>
-    <w:lsdException w:name="heading 4" w:uiPriority="9" w:qFormat="1"/>
-    <w:lsdException w:name="heading 5" w:uiPriority="9" w:qFormat="1"/>
-    <w:lsdException w:name="heading 6" w:uiPriority="9" w:qFormat="1"/>
-    <w:lsdException w:name="heading 7" w:uiPriority="9" w:qFormat="1"/>
-    <w:lsdException w:name="heading 8" w:uiPriority="9" w:qFormat="1"/>
-    <w:lsdException w:name="heading 9" w:uiPriority="9" w:qFormat="1"/>
-    <w:lsdException w:name="toc 1" w:uiPriority="39"/>
-    <w:lsdException w:name="toc 2" w:uiPriority="39"/>
-    <w:lsdException w:name="toc 3" w:uiPriority="39"/>
-    <w:lsdException w:name="toc 4" w:uiPriority="39"/>
-    <w:lsdException w:name="toc 5" w:uiPriority="39"/>
-    <w:lsdException w:name="toc 6" w:uiPriority="39"/>
-    <w:lsdException w:name="toc 7" w:uiPriority="39"/>
-    <w:lsdException w:name="toc 8" w:uiPriority="39"/>
-    <w:lsdException w:name="toc 9" w:uiPriority="39"/>
-    <w:lsdException w:name="caption" w:uiPriority="35" w:qFormat="1"/>
-    <w:lsdException w:name="Title" w:semiHidden="0" w:uiPriority="10" w:unhideWhenUsed="0" w:qFormat="1"/>
-    <w:lsdException w:name="Default Paragraph Font" w:uiPriority="1"/>
-    <w:lsdException w:name="Subtitle" w:semiHidden="0" w:uiPriority="11" w:unhideWhenUsed="0" w:qFormat="1"/>
-    <w:lsdException w:name="Strong" w:semiHidden="0" w:uiPriority="22" w:unhideWhenUsed="0" w:qFormat="1"/>
-    <w:lsdException w:name="Emphasis" w:semiHidden="0" w:uiPriority="20" w:unhideWhenUsed="0" w:qFormat="1"/>
-    <w:lsdException w:name="Table Grid" w:semiHidden="0" w:uiPriority="59" w:unhideWhenUsed="0"/>
-    <w:lsdException w:name="Placeholder Text" w:unhideWhenUsed="0"/>
-    <w:lsdException w:name="No Spacing" w:semiHidden="0" w:uiPriority="1" w:unhideWhenUsed="0" w:qFormat="1"/>
-    <w:lsdException w:name="Light Shading" w:semiHidden="0" w:uiPriority="60" w:unhideWhenUsed="0"/>
-    <w:lsdException w:name="Light List" w:semiHidden="0" w:uiPriority="61" w:unhideWhenUsed="0"/>
-    <w:lsdException w:name="Light Grid" w:semiHidden="0" w:uiPriority="62" w:unhideWhenUsed="0"/>
-    <w:lsdException w:name="Medium Shading 1" w:semiHidden="0" w:uiPriority="63" w:unhideWhenUsed="0"/>
-    <w:lsdException w:name="Medium Shading 2" w:semiHidden="0" w:uiPriority="64" w:unhideWhenUsed="0"/>
-    <w:lsdException w:name="Medium List 1" w:semiHidden="0" w:uiPriority="65" w:unhideWhenUsed="0"/>
-    <w:lsdException w:name="Medium List 2" w:semiHidden="0" w:uiPriority="66" w:unhideWhenUsed="0"/>
-    <w:lsdException w:name="Medium Grid 1" w:semiHidden="0" w:uiPriority="67" w:unhideWhenUsed="0"/>
-    <w:lsdException w:name="Medium Grid 2" w:semiHidden="0" w:uiPriority="68" w:unhideWhenUsed="0"/>
-    <w:lsdException w:name="Medium Grid 3" w:semiHidden="0" w:uiPriority="69" w:unhideWhenUsed="0"/>
-    <w:lsdException w:name="Dark List" w:semiHidden="0" w:uiPriority="70" w:unhideWhenUsed="0"/>
-    <w:lsdException w:name="Colorful Shading" w:semiHidden="0" w:uiPriority="71" w:unhideWhenUsed="0"/>
-    <w:lsdException w:name="Colorful List" w:semiHidden="0" w:uiPriority="72" w:unhideWhenUsed="0"/>
-    <w:lsdException w:name="Colorful Grid" w:semiHidden="0" w:uiPriority="73" w:unhideWhenUsed="0"/>
-    <w:lsdException w:name="Light Shading Accent 1" w:semiHidden="0" w:uiPriority="60" w:unhideWhenUsed="0"/>
-    <w:lsdException w:name="Light List Accent 1" w:semiHidden="0" w:uiPriority="61" w:unhideWhenUsed="0"/>
-    <w:lsdException w:name="Light Grid Accent 1" w:semiHidden="0" w:uiPriority="62" w:unhideWhenUsed="0"/>
-    <w:lsdException w:name="Medium Shading 1 Accent 1" w:semiHidden="0" w:uiPriority="63" w:unhideWhenUsed="0"/>
-    <w:lsdException w:name="Medium Shading 2 Accent 1" w:semiHidden="0" w:uiPriority="64" w:unhideWhenUsed="0"/>
-    <w:lsdException w:name="Medium List 1 Accent 1" w:semiHidden="0" w:uiPriority="65" w:unhideWhenUsed="0"/>
-    <w:lsdException w:name="Revision" w:unhideWhenUsed="0"/>
-    <w:lsdException w:name="List Paragraph" w:semiHidden="0" w:uiPriority="34" w:unhideWhenUsed="0" w:qFormat="1"/>
-    <w:lsdException w:name="Quote" w:semiHidden="0" w:uiPriority="29" w:unhideWhenUsed="0" w:qFormat="1"/>
-    <w:lsdException w:name="Intense Quote" w:semiHidden="0" w:uiPriority="30" w:unhideWhenUsed="0" w:qFormat="1"/>
-    <w:lsdException w:name="Medium List 2 Accent 1" w:semiHidden="0" w:uiPriority="66" w:unhideWhenUsed="0"/>
-    <w:lsdException w:name="Medium Grid 1 Accent 1" w:semiHidden="0" w:uiPriority="67" w:unhideWhenUsed="0"/>
-    <w:lsdException w:name="Medium Grid 2 Accent 1" w:semiHidden="0" w:uiPriority="68" w:unhideWhenUsed="0"/>
-    <w:lsdException w:name="Medium Grid 3 Accent 1" w:semiHidden="0" w:uiPriority="69" w:unhideWhenUsed="0"/>
-    <w:lsdException w:name="Dark List Accent 1" w:semiHidden="0" w:uiPriority="70" w:unhideWhenUsed="0"/>
-    <w:lsdException w:name="Colorful Shading Accent 1" w:semiHidden="0" w:uiPriority="71" w:unhideWhenUsed="0"/>
-    <w:lsdException w:name="Colorful List Accent 1" w:semiHidden="0" w:uiPriority="72" w:unhideWhenUsed="0"/>
-    <w:lsdException w:name="Colorful Grid Accent 1" w:semiHidden="0" w:uiPriority="73" w:unhideWhenUsed="0"/>
-    <w:lsdException w:name="Light Shading Accent 2" w:semiHidden="0" w:uiPriority="60" w:unhideWhenUsed="0"/>
-    <w:lsdException w:name="Light List Accent 2" w:semiHidden="0" w:uiPriority="61" w:unhideWhenUsed="0"/>
-    <w:lsdException w:name="Light Grid Accent 2" w:semiHidden="0" w:uiPriority="62" w:unhideWhenUsed="0"/>
-    <w:lsdException w:name="Medium Shading 1 Accent 2" w:semiHidden="0" w:uiPriority="63" w:unhideWhenUsed="0"/>
-    <w:lsdException w:name="Medium Shading 2 Accent 2" w:semiHidden="0" w:uiPriority="64" w:unhideWhenUsed="0"/>
-    <w:lsdException w:name="Medium List 1 Accent 2" w:semiHidden="0" w:uiPriority="65" w:unhideWhenUsed="0"/>
-    <w:lsdException w:name="Medium List 2 Accent 2" w:semiHidden="0" w:uiPriority="66" w:unhideWhenUsed="0"/>
-    <w:lsdException w:name="Medium Grid 1 Accent 2" w:semiHidden="0" w:uiPriority="67" w:unhideWhenUsed="0"/>
-    <w:lsdException w:name="Medium Grid 2 Accent 2" w:semiHidden="0" w:uiPriority="68" w:unhideWhenUsed="0"/>
-    <w:lsdException w:name="Medium Grid 3 Accent 2" w:semiHidden="0" w:uiPriority="69" w:unhideWhenUsed="0"/>
-    <w:lsdException w:name="Dark List Accent 2" w:semiHidden="0" w:uiPriority="70" w:unhideWhenUsed="0"/>
-    <w:lsdException w:name="Colorful Shading Accent 2" w:semiHidden="0" w:uiPriority="71" w:unhideWhenUsed="0"/>
-    <w:lsdException w:name="Colorful List Accent 2" w:semiHidden="0" w:uiPriority="72" w:unhideWhenUsed="0"/>
-    <w:lsdException w:name="Colorful Grid Accent 2" w:semiHidden="0" w:uiPriority="73" w:unhideWhenUsed="0"/>
-    <w:lsdException w:name="Light Shading Accent 3" w:semiHidden="0" w:uiPriority="60" w:unhideWhenUsed="0"/>
-    <w:lsdException w:name="Light List Accent 3" w:semiHidden="0" w:uiPriority="61" w:unhideWhenUsed="0"/>
-    <w:lsdException w:name="Light Grid Accent 3" w:semiHidden="0" w:uiPriority="62" w:unhideWhenUsed="0"/>
-    <w:lsdException w:name="Medium Shading 1 Accent 3" w:semiHidden="0" w:uiPriority="63" w:unhideWhenUsed="0"/>
-    <w:lsdException w:name="Medium Shading 2 Accent 3" w:semiHidden="0" w:uiPriority="64" w:unhideWhenUsed="0"/>
-    <w:lsdException w:name="Medium List 1 Accent 3" w:semiHidden="0" w:uiPriority="65" w:unhideWhenUsed="0"/>
-    <w:lsdException w:name="Medium List 2 Accent 3" w:semiHidden="0" w:uiPriority="66" w:unhideWhenUsed="0"/>
-    <w:lsdException w:name="Medium Grid 1 Accent 3" w:semiHidden="0" w:uiPriority="67" w:unhideWhenUsed="0"/>
-    <w:lsdException w:name="Medium Grid 2 Accent 3" w:semiHidden="0" w:uiPriority="68" w:unhideWhenUsed="0"/>
-    <w:lsdException w:name="Medium Grid 3 Accent 3" w:semiHidden="0" w:uiPriority="69" w:unhideWhenUsed="0"/>
-    <w:lsdException w:name="Dark List Accent 3" w:semiHidden="0" w:uiPriority="70" w:unhideWhenUsed="0"/>
-    <w:lsdException w:name="Colorful Shading Accent 3" w:semiHidden="0" w:uiPriority="71" w:unhideWhenUsed="0"/>
-    <w:lsdException w:name="Colorful List Accent 3" w:semiHidden="0" w:uiPriority="72" w:unhideWhenUsed="0"/>
-    <w:lsdException w:name="Colorful Grid Accent 3" w:semiHidden="0" w:uiPriority="73" w:unhideWhenUsed="0"/>
-    <w:lsdException w:name="Light Shading Accent 4" w:semiHidden="0" w:uiPriority="60" w:unhideWhenUsed="0"/>
-    <w:lsdException w:name="Light List Accent 4" w:semiHidden="0" w:uiPriority="61" w:unhideWhenUsed="0"/>
-    <w:lsdException w:name="Light Grid Accent 4" w:semiHidden="0" w:uiPriority="62" w:unhideWhenUsed="0"/>
-    <w:lsdException w:name="Medium Shading 1 Accent 4" w:semiHidden="0" w:uiPriority="63" w:unhideWhenUsed="0"/>
-    <w:lsdException w:name="Medium Shading 2 Accent 4" w:semiHidden="0" w:uiPriority="64" w:unhideWhenUsed="0"/>
-    <w:lsdException w:name="Medium List 1 Accent 4" w:semiHidden="0" w:uiPriority="65" w:unhideWhenUsed="0"/>
-    <w:lsdException w:name="Medium List 2 Accent 4" w:semiHidden="0" w:uiPriority="66" w:unhideWhenUsed="0"/>
-    <w:lsdException w:name="Medium Grid 1 Accent 4" w:semiHidden="0" w:uiPriority="67" w:unhideWhenUsed="0"/>
-    <w:lsdException w:name="Medium Grid 2 Accent 4" w:semiHidden="0" w:uiPriority="68" w:unhideWhenUsed="0"/>
-    <w:lsdException w:name="Medium Grid 3 Accent 4" w:semiHidden="0" w:uiPriority="69" w:unhideWhenUsed="0"/>
-    <w:lsdException w:name="Dark List Accent 4" w:semiHidden="0" w:uiPriority="70" w:unhideWhenUsed="0"/>
-    <w:lsdException w:name="Colorful Shading Accent 4" w:semiHidden="0" w:uiPriority="71" w:unhideWhenUsed="0"/>
-    <w:lsdException w:name="Colorful List Accent 4" w:semiHidden="0" w:uiPriority="72" w:unhideWhenUsed="0"/>
-    <w:lsdException w:name="Colorful Grid Accent 4" w:semiHidden="0" w:uiPriority="73" w:unhideWhenUsed="0"/>
-    <w:lsdException w:name="Light Shading Accent 5" w:semiHidden="0" w:uiPriority="60" w:unhideWhenUsed="0"/>
-    <w:lsdException w:name="Light List Accent 5" w:semiHidden="0" w:uiPriority="61" w:unhideWhenUsed="0"/>
-    <w:lsdException w:name="Light Grid Accent 5" w:semiHidden="0" w:uiPriority="62" w:unhideWhenUsed="0"/>
-    <w:lsdException w:name="Medium Shading 1 Accent 5" w:semiHidden="0" w:uiPriority="63" w:unhideWhenUsed="0"/>
-    <w:lsdException w:name="Medium Shading 2 Accent 5" w:semiHidden="0" w:uiPriority="64" w:unhideWhenUsed="0"/>
-    <w:lsdException w:name="Medium List 1 Accent 5" w:semiHidden="0" w:uiPriority="65" w:unhideWhenUsed="0"/>
-    <w:lsdException w:name="Medium List 2 Accent 5" w:semiHidden="0" w:uiPriority="66" w:unhideWhenUsed="0"/>
-    <w:lsdException w:name="Medium Grid 1 Accent 5" w:semiHidden="0" w:uiPriority="67" w:unhideWhenUsed="0"/>
-    <w:lsdException w:name="Medium Grid 2 Accent 5" w:semiHidden="0" w:uiPriority="68" w:unhideWhenUsed="0"/>
-    <w:lsdException w:name="Medium Grid 3 Accent 5" w:semiHidden="0" w:uiPriority="69" w:unhideWhenUsed="0"/>
-    <w:lsdException w:name="Dark List Accent 5" w:semiHidden="0" w:uiPriority="70" w:unhideWhenUsed="0"/>
-    <w:lsdException w:name="Colorful Shading Accent 5" w:semiHidden="0" w:uiPriority="71" w:unhideWhenUsed="0"/>
-    <w:lsdException w:name="Colorful List Accent 5" w:semiHidden="0" w:uiPriority="72" w:unhideWhenUsed="0"/>
-    <w:lsdException w:name="Colorful Grid Accent 5" w:semiHidden="0" w:uiPriority="73" w:unhideWhenUsed="0"/>
-    <w:lsdException w:name="Light Shading Accent 6" w:semiHidden="0" w:uiPriority="60" w:unhideWhenUsed="0"/>
-    <w:lsdException w:name="Light List Accent 6" w:semiHidden="0" w:uiPriority="61" w:unhideWhenUsed="0"/>
-    <w:lsdException w:name="Light Grid Accent 6" w:semiHidden="0" w:uiPriority="62" w:unhideWhenUsed="0"/>
-    <w:lsdException w:name="Medium Shading 1 Accent 6" w:semiHidden="0" w:uiPriority="63" w:unhideWhenUsed="0"/>
-    <w:lsdException w:name="Medium Shading 2 Accent 6" w:semiHidden="0" w:uiPriority="64" w:unhideWhenUsed="0"/>
-    <w:lsdException w:name="Medium List 1 Accent 6" w:semiHidden="0" w:uiPriority="65" w:unhideWhenUsed="0"/>
-    <w:lsdException w:name="Medium List 2 Accent 6" w:semiHidden="0" w:uiPriority="66" w:unhideWhenUsed="0"/>
-    <w:lsdException w:name="Medium Grid 1 Accent 6" w:semiHidden="0" w:uiPriority="67" w:unhideWhenUsed="0"/>
-    <w:lsdException w:name="Medium Grid 2 Accent 6" w:semiHidden="0" w:uiPriority="68" w:unhideWhenUsed="0"/>
-    <w:lsdException w:name="Medium Grid 3 Accent 6" w:semiHidden="0" w:uiPriority="69" w:unhideWhenUsed="0"/>
-    <w:lsdException w:name="Dark List Accent 6" w:semiHidden="0" w:uiPriority="70" w:unhideWhenUsed="0"/>
-    <w:lsdException w:name="Colorful Shading Accent 6" w:semiHidden="0" w:uiPriority="71" w:unhideWhenUsed="0"/>
-    <w:lsdException w:name="Colorful List Accent 6" w:semiHidden="0" w:uiPriority="72" w:unhideWhenUsed="0"/>
-    <w:lsdException w:name="Colorful Grid Accent 6" w:semiHidden="0" w:uiPriority="73" w:unhideWhenUsed="0"/>
-    <w:lsdException w:name="Subtle Emphasis" w:semiHidden="0" w:uiPriority="19" w:unhideWhenUsed="0" w:qFormat="1"/>
-    <w:lsdException w:name="Intense Emphasis" w:semiHidden="0" w:uiPriority="21" w:unhideWhenUsed="0" w:qFormat="1"/>
-    <w:lsdException w:name="Subtle Reference" w:semiHidden="0" w:uiPriority="31" w:unhideWhenUsed="0" w:qFormat="1"/>
-    <w:lsdException w:name="Intense Reference" w:semiHidden="0" w:uiPriority="32" w:unhideWhenUsed="0" w:qFormat="1"/>
-    <w:lsdException w:name="Book Title" w:semiHidden="0" w:uiPriority="33" w:unhideWhenUsed="0" w:qFormat="1"/>
-    <w:lsdException w:name="Bibliography" w:uiPriority="37"/>
-    <w:lsdException w:name="TOC Heading" w:uiPriority="39" w:qFormat="1"/>
-  </w:latentStyles>
-  <w:style w:type="paragraph" w:default="1" w:styleId="Normal">
-    <w:name w:val="Normal"/>
-  </w:style>
-  <w:style w:type="paragraph" w:styleId="Heading1">
-    <w:name w:val="heading 1"/>
+  <w:style w:type="paragraph" w:styleId="ListParagraph">
+    <w:name w:val="List Paragraph"/>
     <w:basedOn w:val="Normal"/>
-    <w:next w:val="Normal"/>
+    <w:uiPriority w:val="34"/>
+    <w:qFormat/>
+    <w:rsid w:val="000822F1"/>
     <w:pPr>
-      <w:keepNext/>
-      <w:keepLines/>
-      <w:outlineLvl w:val="0"/>
-    </w:pPr>
-    <w:rPr>
-      <w:rFonts w:ascii="Arial" w:eastAsia="Arial" w:hAnsi="Arial" w:cs="Arial"/>
-      <w:b/>
-      <w:sz w:val="20"/>
-      <w:szCs w:val="20"/>
-    </w:rPr>
-  </w:style>
-  <w:style w:type="paragraph" w:styleId="Heading2">
-    <w:name w:val="heading 2"/>
-    <w:basedOn w:val="Normal"/>
-    <w:next w:val="Normal"/>
-    <w:pPr>
-      <w:keepNext/>
-      <w:keepLines/>
-      <w:outlineLvl w:val="1"/>
-    </w:pPr>
-    <w:rPr>
-      <w:rFonts w:ascii="Arial" w:eastAsia="Arial" w:hAnsi="Arial" w:cs="Arial"/>
-      <w:i/>
-      <w:color w:val="0000FF"/>
-      <w:sz w:val="20"/>
-      <w:szCs w:val="20"/>
-    </w:rPr>
-  </w:style>
-  <w:style w:type="paragraph" w:styleId="Heading3">
-    <w:name w:val="heading 3"/>
-    <w:basedOn w:val="Normal"/>
-    <w:next w:val="Normal"/>
-    <w:pPr>
-      <w:keepNext/>
-      <w:keepLines/>
-      <w:spacing w:before="280" w:after="80"/>
-      <w:contextualSpacing/>
-      <w:outlineLvl w:val="2"/>
-    </w:pPr>
-    <w:rPr>
-      <w:b/>
-      <w:sz w:val="28"/>
-      <w:szCs w:val="28"/>
-    </w:rPr>
-  </w:style>
-  <w:style w:type="paragraph" w:styleId="Heading4">
-    <w:name w:val="heading 4"/>
-    <w:basedOn w:val="Normal"/>
-    <w:next w:val="Normal"/>
-    <w:pPr>
-      <w:keepNext/>
-      <w:keepLines/>
-      <w:spacing w:before="240" w:after="40"/>
-      <w:contextualSpacing/>
-      <w:outlineLvl w:val="3"/>
-    </w:pPr>
-    <w:rPr>
-      <w:b/>
-    </w:rPr>
-  </w:style>
-  <w:style w:type="paragraph" w:styleId="Heading5">
-    <w:name w:val="heading 5"/>
-    <w:basedOn w:val="Normal"/>
-    <w:next w:val="Normal"/>
-    <w:pPr>
-      <w:keepNext/>
-      <w:keepLines/>
-      <w:spacing w:before="220" w:after="40"/>
-      <w:contextualSpacing/>
-      <w:outlineLvl w:val="4"/>
-    </w:pPr>
-    <w:rPr>
-      <w:b/>
-      <w:sz w:val="22"/>
-      <w:szCs w:val="22"/>
-    </w:rPr>
-  </w:style>
-  <w:style w:type="paragraph" w:styleId="Heading6">
-    <w:name w:val="heading 6"/>
-    <w:basedOn w:val="Normal"/>
-    <w:next w:val="Normal"/>
-    <w:pPr>
-      <w:keepNext/>
-      <w:keepLines/>
-      <w:spacing w:before="200" w:after="40"/>
-      <w:contextualSpacing/>
-      <w:outlineLvl w:val="5"/>
-    </w:pPr>
-    <w:rPr>
-      <w:b/>
-      <w:sz w:val="20"/>
-      <w:szCs w:val="20"/>
-    </w:rPr>
-  </w:style>
-  <w:style w:type="character" w:default="1" w:styleId="DefaultParagraphFont">
-    <w:name w:val="Default Paragraph Font"/>
-    <w:uiPriority w:val="1"/>
-    <w:semiHidden/>
-    <w:unhideWhenUsed/>
-  </w:style>
-  <w:style w:type="table" w:default="1" w:styleId="TableNormal">
-    <w:name w:val="Normal Table"/>
-    <w:uiPriority w:val="99"/>
-    <w:semiHidden/>
-    <w:unhideWhenUsed/>
-    <w:tblPr>
-      <w:tblInd w:w="0" w:type="dxa"/>
-      <w:tblCellMar>
-        <w:top w:w="0" w:type="dxa"/>
-        <w:left w:w="108" w:type="dxa"/>
-        <w:bottom w:w="0" w:type="dxa"/>
-        <w:right w:w="108" w:type="dxa"/>
-      </w:tblCellMar>
-    </w:tblPr>
-  </w:style>
-  <w:style w:type="numbering" w:default="1" w:styleId="NoList">
-    <w:name w:val="No List"/>
-    <w:uiPriority w:val="99"/>
-    <w:semiHidden/>
-    <w:unhideWhenUsed/>
-  </w:style>
-  <w:style w:type="paragraph" w:styleId="Title">
-    <w:name w:val="Title"/>
-    <w:basedOn w:val="Normal"/>
-    <w:next w:val="Normal"/>
-    <w:pPr>
-      <w:keepNext/>
-      <w:keepLines/>
-      <w:jc w:val="center"/>
-    </w:pPr>
-    <w:rPr>
-      <w:rFonts w:ascii="Arial" w:eastAsia="Arial" w:hAnsi="Arial" w:cs="Arial"/>
-      <w:b/>
-      <w:i/>
-    </w:rPr>
-  </w:style>
-  <w:style w:type="paragraph" w:styleId="Subtitle">
-    <w:name w:val="Subtitle"/>
-    <w:basedOn w:val="Normal"/>
-    <w:next w:val="Normal"/>
-    <w:pPr>
-      <w:keepNext/>
-      <w:keepLines/>
-      <w:spacing w:before="360" w:after="80"/>
+      <w:ind w:left="720"/>
       <w:contextualSpacing/>
     </w:pPr>
-    <w:rPr>
-      <w:rFonts w:ascii="Georgia" w:eastAsia="Georgia" w:hAnsi="Georgia" w:cs="Georgia"/>
-      <w:i/>
-      <w:color w:val="666666"/>
-      <w:sz w:val="48"/>
-      <w:szCs w:val="48"/>
-    </w:rPr>
-  </w:style>
-  <w:style w:type="table" w:customStyle="1" w:styleId="a">
-    <w:basedOn w:val="TableNormal"/>
-    <w:tblPr>
-      <w:tblStyleRowBandSize w:val="1"/>
-      <w:tblStyleColBandSize w:val="1"/>
-    </w:tblPr>
-  </w:style>
-  <w:style w:type="table" w:customStyle="1" w:styleId="a0">
-    <w:basedOn w:val="TableNormal"/>
-    <w:tblPr>
-      <w:tblStyleRowBandSize w:val="1"/>
-      <w:tblStyleColBandSize w:val="1"/>
-    </w:tblPr>
-  </w:style>
-  <w:style w:type="table" w:customStyle="1" w:styleId="a1">
-    <w:basedOn w:val="TableNormal"/>
-    <w:tblPr>
-      <w:tblStyleRowBandSize w:val="1"/>
-      <w:tblStyleColBandSize w:val="1"/>
-    </w:tblPr>
-  </w:style>
-  <w:style w:type="table" w:customStyle="1" w:styleId="a2">
-    <w:basedOn w:val="TableNormal"/>
-    <w:tblPr>
-      <w:tblStyleRowBandSize w:val="1"/>
-      <w:tblStyleColBandSize w:val="1"/>
-    </w:tblPr>
-  </w:style>
-  <w:style w:type="table" w:customStyle="1" w:styleId="a3">
-    <w:basedOn w:val="TableNormal"/>
-    <w:tblPr>
-      <w:tblStyleRowBandSize w:val="1"/>
-      <w:tblStyleColBandSize w:val="1"/>
-    </w:tblPr>
-  </w:style>
-  <w:style w:type="table" w:customStyle="1" w:styleId="a4">
-    <w:basedOn w:val="TableNormal"/>
-    <w:tblPr>
-      <w:tblStyleRowBandSize w:val="1"/>
-      <w:tblStyleColBandSize w:val="1"/>
-    </w:tblPr>
-  </w:style>
-  <w:style w:type="table" w:customStyle="1" w:styleId="a5">
-    <w:basedOn w:val="TableNormal"/>
-    <w:tblPr>
-      <w:tblStyleRowBandSize w:val="1"/>
-      <w:tblStyleColBandSize w:val="1"/>
-    </w:tblPr>
-  </w:style>
-  <w:style w:type="table" w:customStyle="1" w:styleId="a6">
-    <w:basedOn w:val="TableNormal"/>
-    <w:tblPr>
-      <w:tblStyleRowBandSize w:val="1"/>
-      <w:tblStyleColBandSize w:val="1"/>
-    </w:tblPr>
-  </w:style>
-  <w:style w:type="paragraph" w:styleId="BalloonText">
-    <w:name w:val="Balloon Text"/>
-    <w:basedOn w:val="Normal"/>
-    <w:link w:val="BalloonTextChar"/>
-    <w:uiPriority w:val="99"/>
-    <w:semiHidden/>
-    <w:unhideWhenUsed/>
-    <w:rsid w:val="00BC4752"/>
-    <w:rPr>
-      <w:rFonts w:ascii="Tahoma" w:hAnsi="Tahoma" w:cs="Tahoma"/>
-      <w:sz w:val="16"/>
-      <w:szCs w:val="16"/>
-    </w:rPr>
-  </w:style>
-  <w:style w:type="character" w:customStyle="1" w:styleId="BalloonTextChar">
-    <w:name w:val="Balloon Text Char"/>
-    <w:basedOn w:val="DefaultParagraphFont"/>
-    <w:link w:val="BalloonText"/>
-    <w:uiPriority w:val="99"/>
-    <w:semiHidden/>
-    <w:rsid w:val="00BC4752"/>
-    <w:rPr>
-      <w:rFonts w:ascii="Tahoma" w:hAnsi="Tahoma" w:cs="Tahoma"/>
-      <w:sz w:val="16"/>
-      <w:szCs w:val="16"/>
-    </w:rPr>
-  </w:style>
-  <w:style w:type="paragraph" w:styleId="Header">
-    <w:name w:val="header"/>
-    <w:basedOn w:val="Normal"/>
-    <w:link w:val="HeaderChar"/>
-    <w:uiPriority w:val="99"/>
-    <w:unhideWhenUsed/>
-    <w:rsid w:val="00D529B8"/>
-    <w:pPr>
-      <w:tabs>
-        <w:tab w:val="center" w:pos="4419"/>
-        <w:tab w:val="right" w:pos="8838"/>
-      </w:tabs>
-    </w:pPr>
-  </w:style>
-  <w:style w:type="character" w:customStyle="1" w:styleId="HeaderChar">
-    <w:name w:val="Header Char"/>
-    <w:basedOn w:val="DefaultParagraphFont"/>
-    <w:link w:val="Header"/>
-    <w:uiPriority w:val="99"/>
-    <w:rsid w:val="00D529B8"/>
-  </w:style>
-  <w:style w:type="paragraph" w:styleId="Footer">
-    <w:name w:val="footer"/>
-    <w:basedOn w:val="Normal"/>
-    <w:link w:val="FooterChar"/>
-    <w:uiPriority w:val="99"/>
-    <w:unhideWhenUsed/>
-    <w:rsid w:val="00D529B8"/>
-    <w:pPr>
-      <w:tabs>
-        <w:tab w:val="center" w:pos="4419"/>
-        <w:tab w:val="right" w:pos="8838"/>
-      </w:tabs>
-    </w:pPr>
-  </w:style>
-  <w:style w:type="character" w:customStyle="1" w:styleId="FooterChar">
-    <w:name w:val="Footer Char"/>
-    <w:basedOn w:val="DefaultParagraphFont"/>
-    <w:link w:val="Footer"/>
-    <w:uiPriority w:val="99"/>
-    <w:rsid w:val="00D529B8"/>
   </w:style>
 </w:styles>
 </file>

</xml_diff>